<commit_message>
API: Prepare the API for deploy.
</commit_message>
<xml_diff>
--- a/Dissertation/Dissertation Portuguese.docx
+++ b/Dissertation/Dissertation Portuguese.docx
@@ -273,19 +273,742 @@
     </w:p>
     <w:p>
       <w:pPr>
-        <w:rPr>
-          <w:lang w:val="pt-BR"/>
-        </w:rPr>
-      </w:pPr>
-    </w:p>
-    <w:p>
-      <w:pPr>
-        <w:rPr>
-          <w:lang w:val="pt-BR"/>
-        </w:rPr>
-      </w:pPr>
+        <w:pBdr>
+          <w:bottom w:val="single" w:sz="6" w:space="1" w:color="auto"/>
+        </w:pBdr>
+        <w:rPr>
+          <w:lang w:val="pt-BR"/>
+        </w:rPr>
+      </w:pPr>
+    </w:p>
+    <w:p>
+      <w:pPr>
+        <w:rPr>
+          <w:lang w:val="pt-BR"/>
+        </w:rPr>
+      </w:pPr>
+      <w:proofErr w:type="spellStart"/>
+      <w:r>
+        <w:rPr>
+          <w:lang w:val="pt-BR"/>
+        </w:rPr>
+        <w:t>Deploy</w:t>
+      </w:r>
+      <w:proofErr w:type="spellEnd"/>
+      <w:r>
+        <w:rPr>
+          <w:lang w:val="pt-BR"/>
+        </w:rPr>
+        <w:t xml:space="preserve"> API </w:t>
+      </w:r>
+      <w:proofErr w:type="spellStart"/>
+      <w:r>
+        <w:rPr>
+          <w:lang w:val="pt-BR"/>
+        </w:rPr>
+        <w:t>Heroku</w:t>
+      </w:r>
+      <w:proofErr w:type="spellEnd"/>
+    </w:p>
+    <w:p>
+      <w:pPr>
+        <w:rPr>
+          <w:lang w:val="pt-BR"/>
+        </w:rPr>
+      </w:pPr>
+      <w:r>
+        <w:rPr>
+          <w:lang w:val="pt-BR"/>
+        </w:rPr>
+        <w:t>Login</w:t>
+      </w:r>
+    </w:p>
+    <w:p>
+      <w:pPr>
+        <w:rPr>
+          <w:lang w:val="pt-BR"/>
+        </w:rPr>
+      </w:pPr>
+      <w:r>
+        <w:rPr>
+          <w:noProof/>
+        </w:rPr>
+        <w:drawing>
+          <wp:inline distT="0" distB="0" distL="0" distR="0" wp14:anchorId="30D60DFE" wp14:editId="7ED58AFA">
+            <wp:extent cx="5731510" cy="635635"/>
+            <wp:effectExtent l="0" t="0" r="2540" b="0"/>
+            <wp:docPr id="1" name="Picture 1"/>
+            <wp:cNvGraphicFramePr>
+              <a:graphicFrameLocks xmlns:a="http://schemas.openxmlformats.org/drawingml/2006/main" noChangeAspect="1"/>
+            </wp:cNvGraphicFramePr>
+            <a:graphic xmlns:a="http://schemas.openxmlformats.org/drawingml/2006/main">
+              <a:graphicData uri="http://schemas.openxmlformats.org/drawingml/2006/picture">
+                <pic:pic xmlns:pic="http://schemas.openxmlformats.org/drawingml/2006/picture">
+                  <pic:nvPicPr>
+                    <pic:cNvPr id="1" name=""/>
+                    <pic:cNvPicPr/>
+                  </pic:nvPicPr>
+                  <pic:blipFill>
+                    <a:blip r:embed="rId4"/>
+                    <a:stretch>
+                      <a:fillRect/>
+                    </a:stretch>
+                  </pic:blipFill>
+                  <pic:spPr>
+                    <a:xfrm>
+                      <a:off x="0" y="0"/>
+                      <a:ext cx="5731510" cy="635635"/>
+                    </a:xfrm>
+                    <a:prstGeom prst="rect">
+                      <a:avLst/>
+                    </a:prstGeom>
+                  </pic:spPr>
+                </pic:pic>
+              </a:graphicData>
+            </a:graphic>
+          </wp:inline>
+        </w:drawing>
+      </w:r>
+    </w:p>
+    <w:p>
+      <w:pPr>
+        <w:rPr>
+          <w:lang w:val="pt-BR"/>
+        </w:rPr>
+      </w:pPr>
+    </w:p>
+    <w:p>
+      <w:pPr>
+        <w:rPr>
+          <w:lang w:val="pt-BR"/>
+        </w:rPr>
+      </w:pPr>
+      <w:proofErr w:type="spellStart"/>
+      <w:r>
+        <w:rPr>
+          <w:lang w:val="pt-BR"/>
+        </w:rPr>
+        <w:t>Create</w:t>
+      </w:r>
+      <w:proofErr w:type="spellEnd"/>
+      <w:r>
+        <w:rPr>
+          <w:lang w:val="pt-BR"/>
+        </w:rPr>
+        <w:t xml:space="preserve"> </w:t>
+      </w:r>
+      <w:proofErr w:type="spellStart"/>
+      <w:r>
+        <w:rPr>
+          <w:lang w:val="pt-BR"/>
+        </w:rPr>
+        <w:t>the</w:t>
+      </w:r>
+      <w:proofErr w:type="spellEnd"/>
+      <w:r>
+        <w:rPr>
+          <w:lang w:val="pt-BR"/>
+        </w:rPr>
+        <w:t xml:space="preserve"> App</w:t>
+      </w:r>
+    </w:p>
+    <w:p>
+      <w:pPr>
+        <w:rPr>
+          <w:lang w:val="pt-BR"/>
+        </w:rPr>
+      </w:pPr>
+      <w:r>
+        <w:rPr>
+          <w:noProof/>
+        </w:rPr>
+        <w:drawing>
+          <wp:inline distT="0" distB="0" distL="0" distR="0" wp14:anchorId="6215AFF5" wp14:editId="4D832E6A">
+            <wp:extent cx="5731510" cy="412115"/>
+            <wp:effectExtent l="0" t="0" r="2540" b="6985"/>
+            <wp:docPr id="2" name="Picture 2"/>
+            <wp:cNvGraphicFramePr>
+              <a:graphicFrameLocks xmlns:a="http://schemas.openxmlformats.org/drawingml/2006/main" noChangeAspect="1"/>
+            </wp:cNvGraphicFramePr>
+            <a:graphic xmlns:a="http://schemas.openxmlformats.org/drawingml/2006/main">
+              <a:graphicData uri="http://schemas.openxmlformats.org/drawingml/2006/picture">
+                <pic:pic xmlns:pic="http://schemas.openxmlformats.org/drawingml/2006/picture">
+                  <pic:nvPicPr>
+                    <pic:cNvPr id="1" name=""/>
+                    <pic:cNvPicPr/>
+                  </pic:nvPicPr>
+                  <pic:blipFill>
+                    <a:blip r:embed="rId5"/>
+                    <a:stretch>
+                      <a:fillRect/>
+                    </a:stretch>
+                  </pic:blipFill>
+                  <pic:spPr>
+                    <a:xfrm>
+                      <a:off x="0" y="0"/>
+                      <a:ext cx="5731510" cy="412115"/>
+                    </a:xfrm>
+                    <a:prstGeom prst="rect">
+                      <a:avLst/>
+                    </a:prstGeom>
+                  </pic:spPr>
+                </pic:pic>
+              </a:graphicData>
+            </a:graphic>
+          </wp:inline>
+        </w:drawing>
+      </w:r>
+    </w:p>
+    <w:p>
+      <w:pPr>
+        <w:rPr>
+          <w:lang w:val="pt-BR"/>
+        </w:rPr>
+      </w:pPr>
+    </w:p>
+    <w:p>
+      <w:pPr>
+        <w:rPr>
+          <w:lang w:val="pt-BR"/>
+        </w:rPr>
+      </w:pPr>
+      <w:proofErr w:type="spellStart"/>
+      <w:r>
+        <w:rPr>
+          <w:lang w:val="pt-BR"/>
+        </w:rPr>
+        <w:t>Add</w:t>
+      </w:r>
+      <w:proofErr w:type="spellEnd"/>
+      <w:r>
+        <w:rPr>
+          <w:lang w:val="pt-BR"/>
+        </w:rPr>
+        <w:t xml:space="preserve"> </w:t>
+      </w:r>
+      <w:proofErr w:type="spellStart"/>
+      <w:r>
+        <w:rPr>
+          <w:lang w:val="pt-BR"/>
+        </w:rPr>
+        <w:t>Database</w:t>
+      </w:r>
+      <w:proofErr w:type="spellEnd"/>
+    </w:p>
+    <w:p>
+      <w:pPr>
+        <w:rPr>
+          <w:lang w:val="pt-BR"/>
+        </w:rPr>
+      </w:pPr>
+      <w:r>
+        <w:rPr>
+          <w:noProof/>
+        </w:rPr>
+        <w:drawing>
+          <wp:inline distT="0" distB="0" distL="0" distR="0" wp14:anchorId="3F8535F2" wp14:editId="7046FECE">
+            <wp:extent cx="5731510" cy="2163445"/>
+            <wp:effectExtent l="0" t="0" r="2540" b="8255"/>
+            <wp:docPr id="3" name="Picture 3"/>
+            <wp:cNvGraphicFramePr>
+              <a:graphicFrameLocks xmlns:a="http://schemas.openxmlformats.org/drawingml/2006/main" noChangeAspect="1"/>
+            </wp:cNvGraphicFramePr>
+            <a:graphic xmlns:a="http://schemas.openxmlformats.org/drawingml/2006/main">
+              <a:graphicData uri="http://schemas.openxmlformats.org/drawingml/2006/picture">
+                <pic:pic xmlns:pic="http://schemas.openxmlformats.org/drawingml/2006/picture">
+                  <pic:nvPicPr>
+                    <pic:cNvPr id="1" name=""/>
+                    <pic:cNvPicPr/>
+                  </pic:nvPicPr>
+                  <pic:blipFill>
+                    <a:blip r:embed="rId6"/>
+                    <a:stretch>
+                      <a:fillRect/>
+                    </a:stretch>
+                  </pic:blipFill>
+                  <pic:spPr>
+                    <a:xfrm>
+                      <a:off x="0" y="0"/>
+                      <a:ext cx="5731510" cy="2163445"/>
+                    </a:xfrm>
+                    <a:prstGeom prst="rect">
+                      <a:avLst/>
+                    </a:prstGeom>
+                  </pic:spPr>
+                </pic:pic>
+              </a:graphicData>
+            </a:graphic>
+          </wp:inline>
+        </w:drawing>
+      </w:r>
+    </w:p>
+    <w:p>
+      <w:pPr>
+        <w:rPr>
+          <w:lang w:val="pt-BR"/>
+        </w:rPr>
+      </w:pPr>
+      <w:r>
+        <w:rPr>
+          <w:noProof/>
+        </w:rPr>
+        <w:lastRenderedPageBreak/>
+        <w:drawing>
+          <wp:inline distT="0" distB="0" distL="0" distR="0" wp14:anchorId="5CCE5F83" wp14:editId="4B999A20">
+            <wp:extent cx="5731510" cy="2256155"/>
+            <wp:effectExtent l="0" t="0" r="2540" b="0"/>
+            <wp:docPr id="4" name="Picture 4"/>
+            <wp:cNvGraphicFramePr>
+              <a:graphicFrameLocks xmlns:a="http://schemas.openxmlformats.org/drawingml/2006/main" noChangeAspect="1"/>
+            </wp:cNvGraphicFramePr>
+            <a:graphic xmlns:a="http://schemas.openxmlformats.org/drawingml/2006/main">
+              <a:graphicData uri="http://schemas.openxmlformats.org/drawingml/2006/picture">
+                <pic:pic xmlns:pic="http://schemas.openxmlformats.org/drawingml/2006/picture">
+                  <pic:nvPicPr>
+                    <pic:cNvPr id="1" name=""/>
+                    <pic:cNvPicPr/>
+                  </pic:nvPicPr>
+                  <pic:blipFill>
+                    <a:blip r:embed="rId7"/>
+                    <a:stretch>
+                      <a:fillRect/>
+                    </a:stretch>
+                  </pic:blipFill>
+                  <pic:spPr>
+                    <a:xfrm>
+                      <a:off x="0" y="0"/>
+                      <a:ext cx="5731510" cy="2256155"/>
+                    </a:xfrm>
+                    <a:prstGeom prst="rect">
+                      <a:avLst/>
+                    </a:prstGeom>
+                  </pic:spPr>
+                </pic:pic>
+              </a:graphicData>
+            </a:graphic>
+          </wp:inline>
+        </w:drawing>
+      </w:r>
+    </w:p>
+    <w:p>
+      <w:pPr>
+        <w:rPr>
+          <w:lang w:val="pt-BR"/>
+        </w:rPr>
+      </w:pPr>
+    </w:p>
+    <w:p>
+      <w:pPr>
+        <w:rPr>
+          <w:lang w:val="pt-BR"/>
+        </w:rPr>
+      </w:pPr>
+      <w:r>
+        <w:rPr>
+          <w:noProof/>
+        </w:rPr>
+        <w:drawing>
+          <wp:inline distT="0" distB="0" distL="0" distR="0" wp14:anchorId="1D1222EA" wp14:editId="25579A25">
+            <wp:extent cx="5731510" cy="1975485"/>
+            <wp:effectExtent l="0" t="0" r="2540" b="5715"/>
+            <wp:docPr id="5" name="Picture 5"/>
+            <wp:cNvGraphicFramePr>
+              <a:graphicFrameLocks xmlns:a="http://schemas.openxmlformats.org/drawingml/2006/main" noChangeAspect="1"/>
+            </wp:cNvGraphicFramePr>
+            <a:graphic xmlns:a="http://schemas.openxmlformats.org/drawingml/2006/main">
+              <a:graphicData uri="http://schemas.openxmlformats.org/drawingml/2006/picture">
+                <pic:pic xmlns:pic="http://schemas.openxmlformats.org/drawingml/2006/picture">
+                  <pic:nvPicPr>
+                    <pic:cNvPr id="1" name=""/>
+                    <pic:cNvPicPr/>
+                  </pic:nvPicPr>
+                  <pic:blipFill>
+                    <a:blip r:embed="rId8"/>
+                    <a:stretch>
+                      <a:fillRect/>
+                    </a:stretch>
+                  </pic:blipFill>
+                  <pic:spPr>
+                    <a:xfrm>
+                      <a:off x="0" y="0"/>
+                      <a:ext cx="5731510" cy="1975485"/>
+                    </a:xfrm>
+                    <a:prstGeom prst="rect">
+                      <a:avLst/>
+                    </a:prstGeom>
+                  </pic:spPr>
+                </pic:pic>
+              </a:graphicData>
+            </a:graphic>
+          </wp:inline>
+        </w:drawing>
+      </w:r>
+    </w:p>
+    <w:p>
+      <w:pPr>
+        <w:rPr>
+          <w:lang w:val="pt-BR"/>
+        </w:rPr>
+      </w:pPr>
+      <w:r>
+        <w:rPr>
+          <w:noProof/>
+        </w:rPr>
+        <w:drawing>
+          <wp:inline distT="0" distB="0" distL="0" distR="0" wp14:anchorId="766CB0AD" wp14:editId="1E5D5849">
+            <wp:extent cx="5731510" cy="664845"/>
+            <wp:effectExtent l="0" t="0" r="2540" b="1905"/>
+            <wp:docPr id="6" name="Picture 6"/>
+            <wp:cNvGraphicFramePr>
+              <a:graphicFrameLocks xmlns:a="http://schemas.openxmlformats.org/drawingml/2006/main" noChangeAspect="1"/>
+            </wp:cNvGraphicFramePr>
+            <a:graphic xmlns:a="http://schemas.openxmlformats.org/drawingml/2006/main">
+              <a:graphicData uri="http://schemas.openxmlformats.org/drawingml/2006/picture">
+                <pic:pic xmlns:pic="http://schemas.openxmlformats.org/drawingml/2006/picture">
+                  <pic:nvPicPr>
+                    <pic:cNvPr id="1" name=""/>
+                    <pic:cNvPicPr/>
+                  </pic:nvPicPr>
+                  <pic:blipFill>
+                    <a:blip r:embed="rId9"/>
+                    <a:stretch>
+                      <a:fillRect/>
+                    </a:stretch>
+                  </pic:blipFill>
+                  <pic:spPr>
+                    <a:xfrm>
+                      <a:off x="0" y="0"/>
+                      <a:ext cx="5731510" cy="664845"/>
+                    </a:xfrm>
+                    <a:prstGeom prst="rect">
+                      <a:avLst/>
+                    </a:prstGeom>
+                  </pic:spPr>
+                </pic:pic>
+              </a:graphicData>
+            </a:graphic>
+          </wp:inline>
+        </w:drawing>
+      </w:r>
+    </w:p>
+    <w:p>
+      <w:pPr>
+        <w:rPr>
+          <w:lang w:val="pt-BR"/>
+        </w:rPr>
+      </w:pPr>
+      <w:proofErr w:type="spellStart"/>
+      <w:r>
+        <w:rPr>
+          <w:lang w:val="pt-BR"/>
+        </w:rPr>
+        <w:t>heroku</w:t>
+      </w:r>
+      <w:proofErr w:type="spellEnd"/>
+      <w:r>
+        <w:rPr>
+          <w:lang w:val="pt-BR"/>
+        </w:rPr>
+        <w:t xml:space="preserve"> </w:t>
+      </w:r>
+      <w:proofErr w:type="spellStart"/>
+      <w:r>
+        <w:rPr>
+          <w:lang w:val="pt-BR"/>
+        </w:rPr>
+        <w:t>config:set</w:t>
+      </w:r>
+      <w:proofErr w:type="spellEnd"/>
+      <w:r>
+        <w:rPr>
+          <w:lang w:val="pt-BR"/>
+        </w:rPr>
+        <w:t xml:space="preserve"> JDBC_DATABASE_URL=jdbc:mysql://z37udk8g6jiaqcbx.cbetxkdyhwsb.us-east-1.rds.amazonaws.com:3306/wkgt0lbjg7r2hj7o JDBC_DATABASE_USERNAME=kj5hcza3lok330ed JDBC_DATABASE_PASSWORD=gfo2yz94v3mhh5r8 -a </w:t>
+      </w:r>
+      <w:proofErr w:type="spellStart"/>
+      <w:r>
+        <w:rPr>
+          <w:lang w:val="pt-BR"/>
+        </w:rPr>
+        <w:t>mycareer-api</w:t>
+      </w:r>
       <w:bookmarkStart w:id="0" w:name="_GoBack"/>
       <w:bookmarkEnd w:id="0"/>
+      <w:proofErr w:type="spellEnd"/>
+    </w:p>
+    <w:p>
+      <w:pPr>
+        <w:rPr>
+          <w:lang w:val="pt-BR"/>
+        </w:rPr>
+      </w:pPr>
+    </w:p>
+    <w:p>
+      <w:pPr>
+        <w:rPr>
+          <w:lang w:val="pt-BR"/>
+        </w:rPr>
+      </w:pPr>
+      <w:r>
+        <w:rPr>
+          <w:noProof/>
+        </w:rPr>
+        <w:drawing>
+          <wp:inline distT="0" distB="0" distL="0" distR="0" wp14:anchorId="225E421E" wp14:editId="0C147100">
+            <wp:extent cx="5731510" cy="594360"/>
+            <wp:effectExtent l="0" t="0" r="2540" b="0"/>
+            <wp:docPr id="7" name="Picture 7"/>
+            <wp:cNvGraphicFramePr>
+              <a:graphicFrameLocks xmlns:a="http://schemas.openxmlformats.org/drawingml/2006/main" noChangeAspect="1"/>
+            </wp:cNvGraphicFramePr>
+            <a:graphic xmlns:a="http://schemas.openxmlformats.org/drawingml/2006/main">
+              <a:graphicData uri="http://schemas.openxmlformats.org/drawingml/2006/picture">
+                <pic:pic xmlns:pic="http://schemas.openxmlformats.org/drawingml/2006/picture">
+                  <pic:nvPicPr>
+                    <pic:cNvPr id="1" name=""/>
+                    <pic:cNvPicPr/>
+                  </pic:nvPicPr>
+                  <pic:blipFill>
+                    <a:blip r:embed="rId10"/>
+                    <a:stretch>
+                      <a:fillRect/>
+                    </a:stretch>
+                  </pic:blipFill>
+                  <pic:spPr>
+                    <a:xfrm>
+                      <a:off x="0" y="0"/>
+                      <a:ext cx="5731510" cy="594360"/>
+                    </a:xfrm>
+                    <a:prstGeom prst="rect">
+                      <a:avLst/>
+                    </a:prstGeom>
+                  </pic:spPr>
+                </pic:pic>
+              </a:graphicData>
+            </a:graphic>
+          </wp:inline>
+        </w:drawing>
+      </w:r>
+    </w:p>
+    <w:p>
+      <w:pPr>
+        <w:rPr>
+          <w:lang w:val="pt-BR"/>
+        </w:rPr>
+      </w:pPr>
+    </w:p>
+    <w:p>
+      <w:pPr>
+        <w:rPr>
+          <w:lang w:val="pt-BR"/>
+        </w:rPr>
+      </w:pPr>
+      <w:r>
+        <w:rPr>
+          <w:noProof/>
+        </w:rPr>
+        <w:lastRenderedPageBreak/>
+        <w:drawing>
+          <wp:inline distT="0" distB="0" distL="0" distR="0" wp14:anchorId="6E74A6B2" wp14:editId="2CADC656">
+            <wp:extent cx="5731510" cy="1657985"/>
+            <wp:effectExtent l="0" t="0" r="2540" b="0"/>
+            <wp:docPr id="8" name="Picture 8"/>
+            <wp:cNvGraphicFramePr>
+              <a:graphicFrameLocks xmlns:a="http://schemas.openxmlformats.org/drawingml/2006/main" noChangeAspect="1"/>
+            </wp:cNvGraphicFramePr>
+            <a:graphic xmlns:a="http://schemas.openxmlformats.org/drawingml/2006/main">
+              <a:graphicData uri="http://schemas.openxmlformats.org/drawingml/2006/picture">
+                <pic:pic xmlns:pic="http://schemas.openxmlformats.org/drawingml/2006/picture">
+                  <pic:nvPicPr>
+                    <pic:cNvPr id="1" name=""/>
+                    <pic:cNvPicPr/>
+                  </pic:nvPicPr>
+                  <pic:blipFill>
+                    <a:blip r:embed="rId11"/>
+                    <a:stretch>
+                      <a:fillRect/>
+                    </a:stretch>
+                  </pic:blipFill>
+                  <pic:spPr>
+                    <a:xfrm>
+                      <a:off x="0" y="0"/>
+                      <a:ext cx="5731510" cy="1657985"/>
+                    </a:xfrm>
+                    <a:prstGeom prst="rect">
+                      <a:avLst/>
+                    </a:prstGeom>
+                  </pic:spPr>
+                </pic:pic>
+              </a:graphicData>
+            </a:graphic>
+          </wp:inline>
+        </w:drawing>
+      </w:r>
+    </w:p>
+    <w:p>
+      <w:pPr>
+        <w:rPr>
+          <w:lang w:val="pt-BR"/>
+        </w:rPr>
+      </w:pPr>
+      <w:r>
+        <w:rPr>
+          <w:noProof/>
+        </w:rPr>
+        <w:drawing>
+          <wp:inline distT="0" distB="0" distL="0" distR="0" wp14:anchorId="57EFDE7A" wp14:editId="31844187">
+            <wp:extent cx="5731510" cy="3367405"/>
+            <wp:effectExtent l="0" t="0" r="2540" b="4445"/>
+            <wp:docPr id="9" name="Picture 9"/>
+            <wp:cNvGraphicFramePr>
+              <a:graphicFrameLocks xmlns:a="http://schemas.openxmlformats.org/drawingml/2006/main" noChangeAspect="1"/>
+            </wp:cNvGraphicFramePr>
+            <a:graphic xmlns:a="http://schemas.openxmlformats.org/drawingml/2006/main">
+              <a:graphicData uri="http://schemas.openxmlformats.org/drawingml/2006/picture">
+                <pic:pic xmlns:pic="http://schemas.openxmlformats.org/drawingml/2006/picture">
+                  <pic:nvPicPr>
+                    <pic:cNvPr id="1" name=""/>
+                    <pic:cNvPicPr/>
+                  </pic:nvPicPr>
+                  <pic:blipFill>
+                    <a:blip r:embed="rId12"/>
+                    <a:stretch>
+                      <a:fillRect/>
+                    </a:stretch>
+                  </pic:blipFill>
+                  <pic:spPr>
+                    <a:xfrm>
+                      <a:off x="0" y="0"/>
+                      <a:ext cx="5731510" cy="3367405"/>
+                    </a:xfrm>
+                    <a:prstGeom prst="rect">
+                      <a:avLst/>
+                    </a:prstGeom>
+                  </pic:spPr>
+                </pic:pic>
+              </a:graphicData>
+            </a:graphic>
+          </wp:inline>
+        </w:drawing>
+      </w:r>
+    </w:p>
+    <w:p>
+      <w:pPr>
+        <w:rPr>
+          <w:lang w:val="pt-BR"/>
+        </w:rPr>
+      </w:pPr>
+    </w:p>
+    <w:p>
+      <w:pPr>
+        <w:rPr>
+          <w:lang w:val="pt-BR"/>
+        </w:rPr>
+      </w:pPr>
+      <w:proofErr w:type="spellStart"/>
+      <w:r>
+        <w:rPr>
+          <w:lang w:val="pt-BR"/>
+        </w:rPr>
+        <w:t>heroku</w:t>
+      </w:r>
+      <w:proofErr w:type="spellEnd"/>
+      <w:r>
+        <w:rPr>
+          <w:lang w:val="pt-BR"/>
+        </w:rPr>
+        <w:t xml:space="preserve"> logs </w:t>
+      </w:r>
+      <w:r>
+        <w:rPr>
+          <w:lang w:val="pt-BR"/>
+        </w:rPr>
+        <w:t>–</w:t>
+      </w:r>
+      <w:proofErr w:type="spellStart"/>
+      <w:r>
+        <w:rPr>
+          <w:lang w:val="pt-BR"/>
+        </w:rPr>
+        <w:t>tail</w:t>
+      </w:r>
+      <w:proofErr w:type="spellEnd"/>
+    </w:p>
+    <w:p>
+      <w:pPr>
+        <w:rPr>
+          <w:lang w:val="pt-BR"/>
+        </w:rPr>
+      </w:pPr>
+    </w:p>
+    <w:p>
+      <w:pPr>
+        <w:rPr>
+          <w:lang w:val="pt-BR"/>
+        </w:rPr>
+      </w:pPr>
+      <w:r>
+        <w:rPr>
+          <w:noProof/>
+        </w:rPr>
+        <w:lastRenderedPageBreak/>
+        <w:drawing>
+          <wp:inline distT="0" distB="0" distL="0" distR="0" wp14:anchorId="6EB1E91B" wp14:editId="579BD550">
+            <wp:extent cx="5731510" cy="2932430"/>
+            <wp:effectExtent l="0" t="0" r="2540" b="1270"/>
+            <wp:docPr id="10" name="Picture 10"/>
+            <wp:cNvGraphicFramePr>
+              <a:graphicFrameLocks xmlns:a="http://schemas.openxmlformats.org/drawingml/2006/main" noChangeAspect="1"/>
+            </wp:cNvGraphicFramePr>
+            <a:graphic xmlns:a="http://schemas.openxmlformats.org/drawingml/2006/main">
+              <a:graphicData uri="http://schemas.openxmlformats.org/drawingml/2006/picture">
+                <pic:pic xmlns:pic="http://schemas.openxmlformats.org/drawingml/2006/picture">
+                  <pic:nvPicPr>
+                    <pic:cNvPr id="1" name=""/>
+                    <pic:cNvPicPr/>
+                  </pic:nvPicPr>
+                  <pic:blipFill>
+                    <a:blip r:embed="rId13"/>
+                    <a:stretch>
+                      <a:fillRect/>
+                    </a:stretch>
+                  </pic:blipFill>
+                  <pic:spPr>
+                    <a:xfrm>
+                      <a:off x="0" y="0"/>
+                      <a:ext cx="5731510" cy="2932430"/>
+                    </a:xfrm>
+                    <a:prstGeom prst="rect">
+                      <a:avLst/>
+                    </a:prstGeom>
+                  </pic:spPr>
+                </pic:pic>
+              </a:graphicData>
+            </a:graphic>
+          </wp:inline>
+        </w:drawing>
+      </w:r>
+    </w:p>
+    <w:p>
+      <w:pPr>
+        <w:rPr>
+          <w:lang w:val="pt-BR"/>
+        </w:rPr>
+      </w:pPr>
+    </w:p>
+    <w:p>
+      <w:pPr>
+        <w:rPr>
+          <w:lang w:val="pt-BR"/>
+        </w:rPr>
+      </w:pPr>
+    </w:p>
+    <w:p>
+      <w:pPr>
+        <w:rPr>
+          <w:lang w:val="pt-BR"/>
+        </w:rPr>
+      </w:pPr>
     </w:p>
     <w:p>
       <w:pPr>
@@ -427,6 +1150,7 @@
     <w:lsdException w:name="HTML Sample" w:semiHidden="1" w:unhideWhenUsed="1"/>
     <w:lsdException w:name="HTML Typewriter" w:semiHidden="1" w:unhideWhenUsed="1"/>
     <w:lsdException w:name="HTML Variable" w:semiHidden="1" w:unhideWhenUsed="1"/>
+    <w:lsdException w:name="Normal Table" w:semiHidden="1" w:unhideWhenUsed="1"/>
     <w:lsdException w:name="annotation subject" w:semiHidden="1" w:unhideWhenUsed="1"/>
     <w:lsdException w:name="No List" w:semiHidden="1" w:unhideWhenUsed="1"/>
     <w:lsdException w:name="Outline List 1" w:semiHidden="1" w:unhideWhenUsed="1"/>
@@ -470,8 +1194,10 @@
     <w:lsdException w:name="Table Elegant" w:semiHidden="1" w:unhideWhenUsed="1"/>
     <w:lsdException w:name="Table Professional" w:semiHidden="1" w:unhideWhenUsed="1"/>
     <w:lsdException w:name="Table Subtle 1" w:semiHidden="1" w:unhideWhenUsed="1"/>
+    <w:lsdException w:name="Table Subtle 2" w:semiHidden="1" w:unhideWhenUsed="1"/>
     <w:lsdException w:name="Table Web 1" w:semiHidden="1" w:unhideWhenUsed="1"/>
     <w:lsdException w:name="Table Web 2" w:semiHidden="1" w:unhideWhenUsed="1"/>
+    <w:lsdException w:name="Table Web 3" w:semiHidden="1" w:unhideWhenUsed="1"/>
     <w:lsdException w:name="Balloon Text" w:semiHidden="1" w:unhideWhenUsed="1"/>
     <w:lsdException w:name="Table Grid" w:uiPriority="39"/>
     <w:lsdException w:name="Table Theme" w:semiHidden="1" w:unhideWhenUsed="1"/>

</xml_diff>

<commit_message>
Change all enviorament for Deploy API and Web
</commit_message>
<xml_diff>
--- a/Dissertation/Dissertation Portuguese.docx
+++ b/Dissertation/Dissertation Portuguese.docx
@@ -334,7 +334,7 @@
           <w:noProof/>
         </w:rPr>
         <w:drawing>
-          <wp:inline distT="0" distB="0" distL="0" distR="0" wp14:anchorId="30D60DFE" wp14:editId="7ED58AFA">
+          <wp:inline distT="0" distB="0" distL="0" distR="0" wp14:anchorId="5E6D7458" wp14:editId="2815482F">
             <wp:extent cx="5731510" cy="635635"/>
             <wp:effectExtent l="0" t="0" r="2540" b="0"/>
             <wp:docPr id="1" name="Picture 1"/>
@@ -378,38 +378,14 @@
       </w:pPr>
     </w:p>
     <w:p>
-      <w:pPr>
-        <w:rPr>
-          <w:lang w:val="pt-BR"/>
-        </w:rPr>
-      </w:pPr>
-      <w:proofErr w:type="spellStart"/>
-      <w:r>
-        <w:rPr>
-          <w:lang w:val="pt-BR"/>
-        </w:rPr>
-        <w:t>Create</w:t>
-      </w:r>
-      <w:proofErr w:type="spellEnd"/>
-      <w:r>
-        <w:rPr>
-          <w:lang w:val="pt-BR"/>
-        </w:rPr>
-        <w:t xml:space="preserve"> </w:t>
-      </w:r>
-      <w:proofErr w:type="spellStart"/>
-      <w:r>
-        <w:rPr>
-          <w:lang w:val="pt-BR"/>
-        </w:rPr>
-        <w:t>the</w:t>
-      </w:r>
-      <w:proofErr w:type="spellEnd"/>
-      <w:r>
-        <w:rPr>
-          <w:lang w:val="pt-BR"/>
-        </w:rPr>
-        <w:t xml:space="preserve"> App</w:t>
+      <w:r>
+        <w:t>Create the App</w:t>
+      </w:r>
+      <w:r>
+        <w:t xml:space="preserve"> for A</w:t>
+      </w:r>
+      <w:r>
+        <w:t>PI</w:t>
       </w:r>
     </w:p>
     <w:p>
@@ -423,7 +399,7 @@
           <w:noProof/>
         </w:rPr>
         <w:drawing>
-          <wp:inline distT="0" distB="0" distL="0" distR="0" wp14:anchorId="6215AFF5" wp14:editId="4D832E6A">
+          <wp:inline distT="0" distB="0" distL="0" distR="0" wp14:anchorId="537F0259" wp14:editId="4A89F0EA">
             <wp:extent cx="5731510" cy="412115"/>
             <wp:effectExtent l="0" t="0" r="2540" b="6985"/>
             <wp:docPr id="2" name="Picture 2"/>
@@ -465,6 +441,49 @@
           <w:lang w:val="pt-BR"/>
         </w:rPr>
       </w:pPr>
+      <w:r>
+        <w:fldChar w:fldCharType="begin"/>
+      </w:r>
+      <w:r>
+        <w:rPr>
+          <w:lang w:val="pt-BR"/>
+        </w:rPr>
+        <w:instrText xml:space="preserve"> HYPERLINK "https://mycareer-api.herokuapp.com/" \t "_blank" </w:instrText>
+      </w:r>
+      <w:r>
+        <w:fldChar w:fldCharType="separate"/>
+      </w:r>
+      <w:r>
+        <w:rPr>
+          <w:rStyle w:val="Hyperlink"/>
+          <w:rFonts w:ascii="Helvetica" w:hAnsi="Helvetica" w:cs="Helvetica"/>
+          <w:color w:val="79589F"/>
+          <w:sz w:val="21"/>
+          <w:szCs w:val="21"/>
+          <w:shd w:val="clear" w:color="auto" w:fill="FFFFFF"/>
+          <w:lang w:val="pt-BR"/>
+        </w:rPr>
+        <w:t>https://mycareer-api.herokuapp.com/</w:t>
+      </w:r>
+      <w:r>
+        <w:rPr>
+          <w:rStyle w:val="Hyperlink"/>
+          <w:rFonts w:ascii="Helvetica" w:hAnsi="Helvetica" w:cs="Helvetica"/>
+          <w:color w:val="79589F"/>
+          <w:sz w:val="21"/>
+          <w:szCs w:val="21"/>
+          <w:shd w:val="clear" w:color="auto" w:fill="FFFFFF"/>
+          <w:lang w:val="pt-BR"/>
+        </w:rPr>
+        <w:fldChar w:fldCharType="end"/>
+      </w:r>
+    </w:p>
+    <w:p>
+      <w:pPr>
+        <w:rPr>
+          <w:lang w:val="pt-BR"/>
+        </w:rPr>
+      </w:pPr>
     </w:p>
     <w:p>
       <w:pPr>
@@ -506,7 +525,7 @@
           <w:noProof/>
         </w:rPr>
         <w:drawing>
-          <wp:inline distT="0" distB="0" distL="0" distR="0" wp14:anchorId="3F8535F2" wp14:editId="7046FECE">
+          <wp:inline distT="0" distB="0" distL="0" distR="0" wp14:anchorId="28EC2005" wp14:editId="05951F96">
             <wp:extent cx="5731510" cy="2163445"/>
             <wp:effectExtent l="0" t="0" r="2540" b="8255"/>
             <wp:docPr id="3" name="Picture 3"/>
@@ -554,7 +573,7 @@
         </w:rPr>
         <w:lastRenderedPageBreak/>
         <w:drawing>
-          <wp:inline distT="0" distB="0" distL="0" distR="0" wp14:anchorId="5CCE5F83" wp14:editId="4B999A20">
+          <wp:inline distT="0" distB="0" distL="0" distR="0" wp14:anchorId="44E960B5" wp14:editId="482FE7D4">
             <wp:extent cx="5731510" cy="2256155"/>
             <wp:effectExtent l="0" t="0" r="2540" b="0"/>
             <wp:docPr id="4" name="Picture 4"/>
@@ -608,7 +627,7 @@
           <w:noProof/>
         </w:rPr>
         <w:drawing>
-          <wp:inline distT="0" distB="0" distL="0" distR="0" wp14:anchorId="1D1222EA" wp14:editId="25579A25">
+          <wp:inline distT="0" distB="0" distL="0" distR="0" wp14:anchorId="70DD9551" wp14:editId="7FB63471">
             <wp:extent cx="5731510" cy="1975485"/>
             <wp:effectExtent l="0" t="0" r="2540" b="5715"/>
             <wp:docPr id="5" name="Picture 5"/>
@@ -655,7 +674,7 @@
           <w:noProof/>
         </w:rPr>
         <w:drawing>
-          <wp:inline distT="0" distB="0" distL="0" distR="0" wp14:anchorId="766CB0AD" wp14:editId="1E5D5849">
+          <wp:inline distT="0" distB="0" distL="0" distR="0" wp14:anchorId="0C06C22C" wp14:editId="7A53D3D8">
             <wp:extent cx="5731510" cy="664845"/>
             <wp:effectExtent l="0" t="0" r="2540" b="1905"/>
             <wp:docPr id="6" name="Picture 6"/>
@@ -732,8 +751,6 @@
         </w:rPr>
         <w:t>mycareer-api</w:t>
       </w:r>
-      <w:bookmarkStart w:id="0" w:name="_GoBack"/>
-      <w:bookmarkEnd w:id="0"/>
       <w:proofErr w:type="spellEnd"/>
     </w:p>
     <w:p>
@@ -754,7 +771,7 @@
           <w:noProof/>
         </w:rPr>
         <w:drawing>
-          <wp:inline distT="0" distB="0" distL="0" distR="0" wp14:anchorId="225E421E" wp14:editId="0C147100">
+          <wp:inline distT="0" distB="0" distL="0" distR="0" wp14:anchorId="7CF2F8B5" wp14:editId="103C1FAF">
             <wp:extent cx="5731510" cy="594360"/>
             <wp:effectExtent l="0" t="0" r="2540" b="0"/>
             <wp:docPr id="7" name="Picture 7"/>
@@ -809,7 +826,7 @@
         </w:rPr>
         <w:lastRenderedPageBreak/>
         <w:drawing>
-          <wp:inline distT="0" distB="0" distL="0" distR="0" wp14:anchorId="6E74A6B2" wp14:editId="2CADC656">
+          <wp:inline distT="0" distB="0" distL="0" distR="0" wp14:anchorId="6D982DA6" wp14:editId="021C3889">
             <wp:extent cx="5731510" cy="1657985"/>
             <wp:effectExtent l="0" t="0" r="2540" b="0"/>
             <wp:docPr id="8" name="Picture 8"/>
@@ -856,7 +873,7 @@
           <w:noProof/>
         </w:rPr>
         <w:drawing>
-          <wp:inline distT="0" distB="0" distL="0" distR="0" wp14:anchorId="57EFDE7A" wp14:editId="31844187">
+          <wp:inline distT="0" distB="0" distL="0" distR="0" wp14:anchorId="0FB1A3BC" wp14:editId="2CE30D1C">
             <wp:extent cx="5731510" cy="3367405"/>
             <wp:effectExtent l="0" t="0" r="2540" b="4445"/>
             <wp:docPr id="9" name="Picture 9"/>
@@ -953,7 +970,7 @@
         </w:rPr>
         <w:lastRenderedPageBreak/>
         <w:drawing>
-          <wp:inline distT="0" distB="0" distL="0" distR="0" wp14:anchorId="6EB1E91B" wp14:editId="579BD550">
+          <wp:inline distT="0" distB="0" distL="0" distR="0" wp14:anchorId="1D7AC34A" wp14:editId="09A2B8BD">
             <wp:extent cx="5731510" cy="2932430"/>
             <wp:effectExtent l="0" t="0" r="2540" b="1270"/>
             <wp:docPr id="10" name="Picture 10"/>
@@ -991,31 +1008,719 @@
     </w:p>
     <w:p>
       <w:pPr>
-        <w:rPr>
-          <w:lang w:val="pt-BR"/>
-        </w:rPr>
-      </w:pPr>
-    </w:p>
-    <w:p>
-      <w:pPr>
-        <w:rPr>
-          <w:lang w:val="pt-BR"/>
-        </w:rPr>
-      </w:pPr>
-    </w:p>
-    <w:p>
-      <w:pPr>
-        <w:rPr>
-          <w:lang w:val="pt-BR"/>
-        </w:rPr>
-      </w:pPr>
-    </w:p>
-    <w:p>
-      <w:pPr>
-        <w:rPr>
-          <w:lang w:val="pt-BR"/>
-        </w:rPr>
-      </w:pPr>
+        <w:pBdr>
+          <w:bottom w:val="single" w:sz="6" w:space="1" w:color="auto"/>
+        </w:pBdr>
+        <w:rPr>
+          <w:lang w:val="pt-BR"/>
+        </w:rPr>
+      </w:pPr>
+    </w:p>
+    <w:p>
+      <w:r>
+        <w:t>Deploy WebJobs</w:t>
+      </w:r>
+    </w:p>
+    <w:p>
+      <w:hyperlink r:id="rId14" w:history="1">
+        <w:r>
+          <w:rPr>
+            <w:rStyle w:val="Hyperlink"/>
+          </w:rPr>
+          <w:t>https://mycareer-webadmin.herokuapp.com/</w:t>
+        </w:r>
+      </w:hyperlink>
+    </w:p>
+    <w:p>
+      <w:hyperlink r:id="rId15" w:history="1">
+        <w:r>
+          <w:rPr>
+            <w:rStyle w:val="Hyperlink"/>
+          </w:rPr>
+          <w:t>https://mycareer-webajobs.herokuapp.com/</w:t>
+        </w:r>
+      </w:hyperlink>
+      <w:r>
+        <w:t xml:space="preserve"> </w:t>
+      </w:r>
+    </w:p>
+    <w:p/>
+    <w:p>
+      <w:pPr>
+        <w:rPr>
+          <w:lang w:val="pt-BR"/>
+        </w:rPr>
+      </w:pPr>
+      <w:r>
+        <w:rPr>
+          <w:noProof/>
+        </w:rPr>
+        <w:drawing>
+          <wp:inline distT="0" distB="0" distL="0" distR="0" wp14:anchorId="3A17E979" wp14:editId="1BBEAB5E">
+            <wp:extent cx="5731510" cy="1433195"/>
+            <wp:effectExtent l="0" t="0" r="2540" b="0"/>
+            <wp:docPr id="11" name="Picture 11"/>
+            <wp:cNvGraphicFramePr>
+              <a:graphicFrameLocks xmlns:a="http://schemas.openxmlformats.org/drawingml/2006/main" noChangeAspect="1"/>
+            </wp:cNvGraphicFramePr>
+            <a:graphic xmlns:a="http://schemas.openxmlformats.org/drawingml/2006/main">
+              <a:graphicData uri="http://schemas.openxmlformats.org/drawingml/2006/picture">
+                <pic:pic xmlns:pic="http://schemas.openxmlformats.org/drawingml/2006/picture">
+                  <pic:nvPicPr>
+                    <pic:cNvPr id="1" name=""/>
+                    <pic:cNvPicPr/>
+                  </pic:nvPicPr>
+                  <pic:blipFill>
+                    <a:blip r:embed="rId16"/>
+                    <a:stretch>
+                      <a:fillRect/>
+                    </a:stretch>
+                  </pic:blipFill>
+                  <pic:spPr>
+                    <a:xfrm>
+                      <a:off x="0" y="0"/>
+                      <a:ext cx="5731510" cy="1433195"/>
+                    </a:xfrm>
+                    <a:prstGeom prst="rect">
+                      <a:avLst/>
+                    </a:prstGeom>
+                  </pic:spPr>
+                </pic:pic>
+              </a:graphicData>
+            </a:graphic>
+          </wp:inline>
+        </w:drawing>
+      </w:r>
+    </w:p>
+    <w:p>
+      <w:pPr>
+        <w:rPr>
+          <w:lang w:val="pt-BR"/>
+        </w:rPr>
+      </w:pPr>
+    </w:p>
+    <w:p>
+      <w:pPr>
+        <w:rPr>
+          <w:lang w:val="pt-BR"/>
+        </w:rPr>
+      </w:pPr>
+      <w:r>
+        <w:rPr>
+          <w:noProof/>
+        </w:rPr>
+        <w:drawing>
+          <wp:inline distT="0" distB="0" distL="0" distR="0" wp14:anchorId="639AD169" wp14:editId="391AFEE0">
+            <wp:extent cx="5731510" cy="1908175"/>
+            <wp:effectExtent l="0" t="0" r="2540" b="0"/>
+            <wp:docPr id="12" name="Picture 12"/>
+            <wp:cNvGraphicFramePr>
+              <a:graphicFrameLocks xmlns:a="http://schemas.openxmlformats.org/drawingml/2006/main" noChangeAspect="1"/>
+            </wp:cNvGraphicFramePr>
+            <a:graphic xmlns:a="http://schemas.openxmlformats.org/drawingml/2006/main">
+              <a:graphicData uri="http://schemas.openxmlformats.org/drawingml/2006/picture">
+                <pic:pic xmlns:pic="http://schemas.openxmlformats.org/drawingml/2006/picture">
+                  <pic:nvPicPr>
+                    <pic:cNvPr id="1" name=""/>
+                    <pic:cNvPicPr/>
+                  </pic:nvPicPr>
+                  <pic:blipFill>
+                    <a:blip r:embed="rId17"/>
+                    <a:stretch>
+                      <a:fillRect/>
+                    </a:stretch>
+                  </pic:blipFill>
+                  <pic:spPr>
+                    <a:xfrm>
+                      <a:off x="0" y="0"/>
+                      <a:ext cx="5731510" cy="1908175"/>
+                    </a:xfrm>
+                    <a:prstGeom prst="rect">
+                      <a:avLst/>
+                    </a:prstGeom>
+                  </pic:spPr>
+                </pic:pic>
+              </a:graphicData>
+            </a:graphic>
+          </wp:inline>
+        </w:drawing>
+      </w:r>
+    </w:p>
+    <w:p>
+      <w:pPr>
+        <w:rPr>
+          <w:lang w:val="pt-BR"/>
+        </w:rPr>
+      </w:pPr>
+    </w:p>
+    <w:p>
+      <w:pPr>
+        <w:rPr>
+          <w:lang w:val="pt-BR"/>
+        </w:rPr>
+      </w:pPr>
+      <w:r>
+        <w:rPr>
+          <w:noProof/>
+        </w:rPr>
+        <w:drawing>
+          <wp:inline distT="0" distB="0" distL="0" distR="0" wp14:anchorId="00DF0237" wp14:editId="30ADD7FD">
+            <wp:extent cx="5731510" cy="190500"/>
+            <wp:effectExtent l="0" t="0" r="2540" b="0"/>
+            <wp:docPr id="15" name="Picture 15"/>
+            <wp:cNvGraphicFramePr>
+              <a:graphicFrameLocks xmlns:a="http://schemas.openxmlformats.org/drawingml/2006/main" noChangeAspect="1"/>
+            </wp:cNvGraphicFramePr>
+            <a:graphic xmlns:a="http://schemas.openxmlformats.org/drawingml/2006/main">
+              <a:graphicData uri="http://schemas.openxmlformats.org/drawingml/2006/picture">
+                <pic:pic xmlns:pic="http://schemas.openxmlformats.org/drawingml/2006/picture">
+                  <pic:nvPicPr>
+                    <pic:cNvPr id="1" name=""/>
+                    <pic:cNvPicPr/>
+                  </pic:nvPicPr>
+                  <pic:blipFill>
+                    <a:blip r:embed="rId18"/>
+                    <a:stretch>
+                      <a:fillRect/>
+                    </a:stretch>
+                  </pic:blipFill>
+                  <pic:spPr>
+                    <a:xfrm>
+                      <a:off x="0" y="0"/>
+                      <a:ext cx="5731510" cy="190500"/>
+                    </a:xfrm>
+                    <a:prstGeom prst="rect">
+                      <a:avLst/>
+                    </a:prstGeom>
+                  </pic:spPr>
+                </pic:pic>
+              </a:graphicData>
+            </a:graphic>
+          </wp:inline>
+        </w:drawing>
+      </w:r>
+    </w:p>
+    <w:p>
+      <w:pPr>
+        <w:rPr>
+          <w:lang w:val="pt-BR"/>
+        </w:rPr>
+      </w:pPr>
+      <w:r>
+        <w:rPr>
+          <w:noProof/>
+        </w:rPr>
+        <w:lastRenderedPageBreak/>
+        <w:drawing>
+          <wp:inline distT="0" distB="0" distL="0" distR="0" wp14:anchorId="0FED7A9E" wp14:editId="2804AAA9">
+            <wp:extent cx="1871507" cy="2199503"/>
+            <wp:effectExtent l="0" t="0" r="0" b="0"/>
+            <wp:docPr id="16" name="Picture 16"/>
+            <wp:cNvGraphicFramePr>
+              <a:graphicFrameLocks xmlns:a="http://schemas.openxmlformats.org/drawingml/2006/main" noChangeAspect="1"/>
+            </wp:cNvGraphicFramePr>
+            <a:graphic xmlns:a="http://schemas.openxmlformats.org/drawingml/2006/main">
+              <a:graphicData uri="http://schemas.openxmlformats.org/drawingml/2006/picture">
+                <pic:pic xmlns:pic="http://schemas.openxmlformats.org/drawingml/2006/picture">
+                  <pic:nvPicPr>
+                    <pic:cNvPr id="1" name=""/>
+                    <pic:cNvPicPr/>
+                  </pic:nvPicPr>
+                  <pic:blipFill>
+                    <a:blip r:embed="rId19"/>
+                    <a:stretch>
+                      <a:fillRect/>
+                    </a:stretch>
+                  </pic:blipFill>
+                  <pic:spPr>
+                    <a:xfrm>
+                      <a:off x="0" y="0"/>
+                      <a:ext cx="1891001" cy="2222413"/>
+                    </a:xfrm>
+                    <a:prstGeom prst="rect">
+                      <a:avLst/>
+                    </a:prstGeom>
+                  </pic:spPr>
+                </pic:pic>
+              </a:graphicData>
+            </a:graphic>
+          </wp:inline>
+        </w:drawing>
+      </w:r>
+    </w:p>
+    <w:p>
+      <w:pPr>
+        <w:rPr>
+          <w:lang w:val="pt-BR"/>
+        </w:rPr>
+      </w:pPr>
+    </w:p>
+    <w:p>
+      <w:pPr>
+        <w:rPr>
+          <w:lang w:val="pt-BR"/>
+        </w:rPr>
+      </w:pPr>
+      <w:r>
+        <w:rPr>
+          <w:noProof/>
+        </w:rPr>
+        <w:drawing>
+          <wp:inline distT="0" distB="0" distL="0" distR="0" wp14:anchorId="3DDC14AE" wp14:editId="6DFFBADC">
+            <wp:extent cx="5731510" cy="2431415"/>
+            <wp:effectExtent l="0" t="0" r="2540" b="6985"/>
+            <wp:docPr id="17" name="Picture 17"/>
+            <wp:cNvGraphicFramePr>
+              <a:graphicFrameLocks xmlns:a="http://schemas.openxmlformats.org/drawingml/2006/main" noChangeAspect="1"/>
+            </wp:cNvGraphicFramePr>
+            <a:graphic xmlns:a="http://schemas.openxmlformats.org/drawingml/2006/main">
+              <a:graphicData uri="http://schemas.openxmlformats.org/drawingml/2006/picture">
+                <pic:pic xmlns:pic="http://schemas.openxmlformats.org/drawingml/2006/picture">
+                  <pic:nvPicPr>
+                    <pic:cNvPr id="1" name=""/>
+                    <pic:cNvPicPr/>
+                  </pic:nvPicPr>
+                  <pic:blipFill>
+                    <a:blip r:embed="rId20"/>
+                    <a:stretch>
+                      <a:fillRect/>
+                    </a:stretch>
+                  </pic:blipFill>
+                  <pic:spPr>
+                    <a:xfrm>
+                      <a:off x="0" y="0"/>
+                      <a:ext cx="5731510" cy="2431415"/>
+                    </a:xfrm>
+                    <a:prstGeom prst="rect">
+                      <a:avLst/>
+                    </a:prstGeom>
+                  </pic:spPr>
+                </pic:pic>
+              </a:graphicData>
+            </a:graphic>
+          </wp:inline>
+        </w:drawing>
+      </w:r>
+    </w:p>
+    <w:p>
+      <w:pPr>
+        <w:rPr>
+          <w:lang w:val="pt-BR"/>
+        </w:rPr>
+      </w:pPr>
+      <w:r>
+        <w:rPr>
+          <w:lang w:val="pt-BR"/>
+        </w:rPr>
+        <w:t>Node se</w:t>
+      </w:r>
+      <w:r>
+        <w:rPr>
+          <w:lang w:val="pt-BR"/>
+        </w:rPr>
+        <w:t>rver.js</w:t>
+      </w:r>
+    </w:p>
+    <w:p>
+      <w:pPr>
+        <w:rPr>
+          <w:lang w:val="pt-BR"/>
+        </w:rPr>
+      </w:pPr>
+      <w:r>
+        <w:rPr>
+          <w:noProof/>
+        </w:rPr>
+        <w:lastRenderedPageBreak/>
+        <w:drawing>
+          <wp:inline distT="0" distB="0" distL="0" distR="0" wp14:anchorId="411BAC33" wp14:editId="3F8AF7EF">
+            <wp:extent cx="5731510" cy="4750435"/>
+            <wp:effectExtent l="0" t="0" r="2540" b="0"/>
+            <wp:docPr id="26" name="Picture 26"/>
+            <wp:cNvGraphicFramePr>
+              <a:graphicFrameLocks xmlns:a="http://schemas.openxmlformats.org/drawingml/2006/main" noChangeAspect="1"/>
+            </wp:cNvGraphicFramePr>
+            <a:graphic xmlns:a="http://schemas.openxmlformats.org/drawingml/2006/main">
+              <a:graphicData uri="http://schemas.openxmlformats.org/drawingml/2006/picture">
+                <pic:pic xmlns:pic="http://schemas.openxmlformats.org/drawingml/2006/picture">
+                  <pic:nvPicPr>
+                    <pic:cNvPr id="1" name=""/>
+                    <pic:cNvPicPr/>
+                  </pic:nvPicPr>
+                  <pic:blipFill>
+                    <a:blip r:embed="rId21"/>
+                    <a:stretch>
+                      <a:fillRect/>
+                    </a:stretch>
+                  </pic:blipFill>
+                  <pic:spPr>
+                    <a:xfrm>
+                      <a:off x="0" y="0"/>
+                      <a:ext cx="5731510" cy="4750435"/>
+                    </a:xfrm>
+                    <a:prstGeom prst="rect">
+                      <a:avLst/>
+                    </a:prstGeom>
+                  </pic:spPr>
+                </pic:pic>
+              </a:graphicData>
+            </a:graphic>
+          </wp:inline>
+        </w:drawing>
+      </w:r>
+    </w:p>
+    <w:p>
+      <w:pPr>
+        <w:rPr>
+          <w:lang w:val="pt-BR"/>
+        </w:rPr>
+      </w:pPr>
+    </w:p>
+    <w:p>
+      <w:pPr>
+        <w:rPr>
+          <w:lang w:val="pt-BR"/>
+        </w:rPr>
+      </w:pPr>
+      <w:r>
+        <w:rPr>
+          <w:noProof/>
+        </w:rPr>
+        <w:drawing>
+          <wp:inline distT="0" distB="0" distL="0" distR="0" wp14:anchorId="2017CEB3" wp14:editId="53937C42">
+            <wp:extent cx="5731510" cy="658495"/>
+            <wp:effectExtent l="0" t="0" r="2540" b="8255"/>
+            <wp:docPr id="19" name="Picture 19"/>
+            <wp:cNvGraphicFramePr>
+              <a:graphicFrameLocks xmlns:a="http://schemas.openxmlformats.org/drawingml/2006/main" noChangeAspect="1"/>
+            </wp:cNvGraphicFramePr>
+            <a:graphic xmlns:a="http://schemas.openxmlformats.org/drawingml/2006/main">
+              <a:graphicData uri="http://schemas.openxmlformats.org/drawingml/2006/picture">
+                <pic:pic xmlns:pic="http://schemas.openxmlformats.org/drawingml/2006/picture">
+                  <pic:nvPicPr>
+                    <pic:cNvPr id="1" name=""/>
+                    <pic:cNvPicPr/>
+                  </pic:nvPicPr>
+                  <pic:blipFill>
+                    <a:blip r:embed="rId22"/>
+                    <a:stretch>
+                      <a:fillRect/>
+                    </a:stretch>
+                  </pic:blipFill>
+                  <pic:spPr>
+                    <a:xfrm>
+                      <a:off x="0" y="0"/>
+                      <a:ext cx="5731510" cy="658495"/>
+                    </a:xfrm>
+                    <a:prstGeom prst="rect">
+                      <a:avLst/>
+                    </a:prstGeom>
+                  </pic:spPr>
+                </pic:pic>
+              </a:graphicData>
+            </a:graphic>
+          </wp:inline>
+        </w:drawing>
+      </w:r>
+    </w:p>
+    <w:p>
+      <w:pPr>
+        <w:rPr>
+          <w:lang w:val="pt-BR"/>
+        </w:rPr>
+      </w:pPr>
+      <w:r>
+        <w:rPr>
+          <w:noProof/>
+        </w:rPr>
+        <w:drawing>
+          <wp:inline distT="0" distB="0" distL="0" distR="0" wp14:anchorId="1B217B6A" wp14:editId="619D27F3">
+            <wp:extent cx="5731510" cy="122555"/>
+            <wp:effectExtent l="0" t="0" r="2540" b="0"/>
+            <wp:docPr id="24" name="Picture 24"/>
+            <wp:cNvGraphicFramePr>
+              <a:graphicFrameLocks xmlns:a="http://schemas.openxmlformats.org/drawingml/2006/main" noChangeAspect="1"/>
+            </wp:cNvGraphicFramePr>
+            <a:graphic xmlns:a="http://schemas.openxmlformats.org/drawingml/2006/main">
+              <a:graphicData uri="http://schemas.openxmlformats.org/drawingml/2006/picture">
+                <pic:pic xmlns:pic="http://schemas.openxmlformats.org/drawingml/2006/picture">
+                  <pic:nvPicPr>
+                    <pic:cNvPr id="1" name=""/>
+                    <pic:cNvPicPr/>
+                  </pic:nvPicPr>
+                  <pic:blipFill>
+                    <a:blip r:embed="rId23"/>
+                    <a:stretch>
+                      <a:fillRect/>
+                    </a:stretch>
+                  </pic:blipFill>
+                  <pic:spPr>
+                    <a:xfrm>
+                      <a:off x="0" y="0"/>
+                      <a:ext cx="5731510" cy="122555"/>
+                    </a:xfrm>
+                    <a:prstGeom prst="rect">
+                      <a:avLst/>
+                    </a:prstGeom>
+                  </pic:spPr>
+                </pic:pic>
+              </a:graphicData>
+            </a:graphic>
+          </wp:inline>
+        </w:drawing>
+      </w:r>
+    </w:p>
+    <w:p>
+      <w:pPr>
+        <w:rPr>
+          <w:lang w:val="pt-BR"/>
+        </w:rPr>
+      </w:pPr>
+      <w:r>
+        <w:rPr>
+          <w:noProof/>
+        </w:rPr>
+        <w:drawing>
+          <wp:inline distT="0" distB="0" distL="0" distR="0" wp14:anchorId="77190874" wp14:editId="716CC5EF">
+            <wp:extent cx="5731510" cy="322580"/>
+            <wp:effectExtent l="0" t="0" r="2540" b="1270"/>
+            <wp:docPr id="20" name="Picture 20"/>
+            <wp:cNvGraphicFramePr>
+              <a:graphicFrameLocks xmlns:a="http://schemas.openxmlformats.org/drawingml/2006/main" noChangeAspect="1"/>
+            </wp:cNvGraphicFramePr>
+            <a:graphic xmlns:a="http://schemas.openxmlformats.org/drawingml/2006/main">
+              <a:graphicData uri="http://schemas.openxmlformats.org/drawingml/2006/picture">
+                <pic:pic xmlns:pic="http://schemas.openxmlformats.org/drawingml/2006/picture">
+                  <pic:nvPicPr>
+                    <pic:cNvPr id="1" name=""/>
+                    <pic:cNvPicPr/>
+                  </pic:nvPicPr>
+                  <pic:blipFill>
+                    <a:blip r:embed="rId24"/>
+                    <a:stretch>
+                      <a:fillRect/>
+                    </a:stretch>
+                  </pic:blipFill>
+                  <pic:spPr>
+                    <a:xfrm>
+                      <a:off x="0" y="0"/>
+                      <a:ext cx="5731510" cy="322580"/>
+                    </a:xfrm>
+                    <a:prstGeom prst="rect">
+                      <a:avLst/>
+                    </a:prstGeom>
+                  </pic:spPr>
+                </pic:pic>
+              </a:graphicData>
+            </a:graphic>
+          </wp:inline>
+        </w:drawing>
+      </w:r>
+    </w:p>
+    <w:p>
+      <w:pPr>
+        <w:rPr>
+          <w:lang w:val="pt-BR"/>
+        </w:rPr>
+      </w:pPr>
+      <w:r>
+        <w:rPr>
+          <w:noProof/>
+        </w:rPr>
+        <w:drawing>
+          <wp:inline distT="0" distB="0" distL="0" distR="0" wp14:anchorId="1AB206E9" wp14:editId="40C4131A">
+            <wp:extent cx="5731510" cy="161290"/>
+            <wp:effectExtent l="0" t="0" r="2540" b="0"/>
+            <wp:docPr id="21" name="Picture 21"/>
+            <wp:cNvGraphicFramePr>
+              <a:graphicFrameLocks xmlns:a="http://schemas.openxmlformats.org/drawingml/2006/main" noChangeAspect="1"/>
+            </wp:cNvGraphicFramePr>
+            <a:graphic xmlns:a="http://schemas.openxmlformats.org/drawingml/2006/main">
+              <a:graphicData uri="http://schemas.openxmlformats.org/drawingml/2006/picture">
+                <pic:pic xmlns:pic="http://schemas.openxmlformats.org/drawingml/2006/picture">
+                  <pic:nvPicPr>
+                    <pic:cNvPr id="1" name=""/>
+                    <pic:cNvPicPr/>
+                  </pic:nvPicPr>
+                  <pic:blipFill>
+                    <a:blip r:embed="rId25"/>
+                    <a:stretch>
+                      <a:fillRect/>
+                    </a:stretch>
+                  </pic:blipFill>
+                  <pic:spPr>
+                    <a:xfrm>
+                      <a:off x="0" y="0"/>
+                      <a:ext cx="5731510" cy="161290"/>
+                    </a:xfrm>
+                    <a:prstGeom prst="rect">
+                      <a:avLst/>
+                    </a:prstGeom>
+                  </pic:spPr>
+                </pic:pic>
+              </a:graphicData>
+            </a:graphic>
+          </wp:inline>
+        </w:drawing>
+      </w:r>
+    </w:p>
+    <w:p>
+      <w:pPr>
+        <w:rPr>
+          <w:lang w:val="pt-BR"/>
+        </w:rPr>
+      </w:pPr>
+      <w:r>
+        <w:rPr>
+          <w:noProof/>
+        </w:rPr>
+        <w:drawing>
+          <wp:inline distT="0" distB="0" distL="0" distR="0" wp14:anchorId="0A2361F9" wp14:editId="0A0CC062">
+            <wp:extent cx="5731510" cy="143510"/>
+            <wp:effectExtent l="0" t="0" r="2540" b="8890"/>
+            <wp:docPr id="23" name="Picture 23"/>
+            <wp:cNvGraphicFramePr>
+              <a:graphicFrameLocks xmlns:a="http://schemas.openxmlformats.org/drawingml/2006/main" noChangeAspect="1"/>
+            </wp:cNvGraphicFramePr>
+            <a:graphic xmlns:a="http://schemas.openxmlformats.org/drawingml/2006/main">
+              <a:graphicData uri="http://schemas.openxmlformats.org/drawingml/2006/picture">
+                <pic:pic xmlns:pic="http://schemas.openxmlformats.org/drawingml/2006/picture">
+                  <pic:nvPicPr>
+                    <pic:cNvPr id="1" name=""/>
+                    <pic:cNvPicPr/>
+                  </pic:nvPicPr>
+                  <pic:blipFill>
+                    <a:blip r:embed="rId26"/>
+                    <a:stretch>
+                      <a:fillRect/>
+                    </a:stretch>
+                  </pic:blipFill>
+                  <pic:spPr>
+                    <a:xfrm>
+                      <a:off x="0" y="0"/>
+                      <a:ext cx="5731510" cy="143510"/>
+                    </a:xfrm>
+                    <a:prstGeom prst="rect">
+                      <a:avLst/>
+                    </a:prstGeom>
+                  </pic:spPr>
+                </pic:pic>
+              </a:graphicData>
+            </a:graphic>
+          </wp:inline>
+        </w:drawing>
+      </w:r>
+    </w:p>
+    <w:p>
+      <w:pPr>
+        <w:rPr>
+          <w:lang w:val="pt-BR"/>
+        </w:rPr>
+      </w:pPr>
+      <w:r>
+        <w:rPr>
+          <w:noProof/>
+        </w:rPr>
+        <w:lastRenderedPageBreak/>
+        <w:drawing>
+          <wp:inline distT="0" distB="0" distL="0" distR="0" wp14:anchorId="66130598" wp14:editId="2700AA3A">
+            <wp:extent cx="5731510" cy="3075305"/>
+            <wp:effectExtent l="0" t="0" r="2540" b="0"/>
+            <wp:docPr id="25" name="Picture 25"/>
+            <wp:cNvGraphicFramePr>
+              <a:graphicFrameLocks xmlns:a="http://schemas.openxmlformats.org/drawingml/2006/main" noChangeAspect="1"/>
+            </wp:cNvGraphicFramePr>
+            <a:graphic xmlns:a="http://schemas.openxmlformats.org/drawingml/2006/main">
+              <a:graphicData uri="http://schemas.openxmlformats.org/drawingml/2006/picture">
+                <pic:pic xmlns:pic="http://schemas.openxmlformats.org/drawingml/2006/picture">
+                  <pic:nvPicPr>
+                    <pic:cNvPr id="1" name=""/>
+                    <pic:cNvPicPr/>
+                  </pic:nvPicPr>
+                  <pic:blipFill>
+                    <a:blip r:embed="rId27"/>
+                    <a:stretch>
+                      <a:fillRect/>
+                    </a:stretch>
+                  </pic:blipFill>
+                  <pic:spPr>
+                    <a:xfrm>
+                      <a:off x="0" y="0"/>
+                      <a:ext cx="5731510" cy="3075305"/>
+                    </a:xfrm>
+                    <a:prstGeom prst="rect">
+                      <a:avLst/>
+                    </a:prstGeom>
+                  </pic:spPr>
+                </pic:pic>
+              </a:graphicData>
+            </a:graphic>
+          </wp:inline>
+        </w:drawing>
+      </w:r>
+    </w:p>
+    <w:p>
+      <w:pPr>
+        <w:rPr>
+          <w:lang w:val="pt-BR"/>
+        </w:rPr>
+      </w:pPr>
+    </w:p>
+    <w:p>
+      <w:pPr>
+        <w:rPr>
+          <w:lang w:val="pt-BR"/>
+        </w:rPr>
+      </w:pPr>
+    </w:p>
+    <w:p>
+      <w:pPr>
+        <w:rPr>
+          <w:lang w:val="pt-BR"/>
+        </w:rPr>
+      </w:pPr>
+      <w:r>
+        <w:rPr>
+          <w:noProof/>
+        </w:rPr>
+        <w:drawing>
+          <wp:inline distT="0" distB="0" distL="0" distR="0" wp14:anchorId="78EB1628" wp14:editId="44BAD9E6">
+            <wp:extent cx="5731510" cy="1180465"/>
+            <wp:effectExtent l="0" t="0" r="2540" b="635"/>
+            <wp:docPr id="13" name="Picture 13"/>
+            <wp:cNvGraphicFramePr>
+              <a:graphicFrameLocks xmlns:a="http://schemas.openxmlformats.org/drawingml/2006/main" noChangeAspect="1"/>
+            </wp:cNvGraphicFramePr>
+            <a:graphic xmlns:a="http://schemas.openxmlformats.org/drawingml/2006/main">
+              <a:graphicData uri="http://schemas.openxmlformats.org/drawingml/2006/picture">
+                <pic:pic xmlns:pic="http://schemas.openxmlformats.org/drawingml/2006/picture">
+                  <pic:nvPicPr>
+                    <pic:cNvPr id="1" name=""/>
+                    <pic:cNvPicPr/>
+                  </pic:nvPicPr>
+                  <pic:blipFill>
+                    <a:blip r:embed="rId28"/>
+                    <a:stretch>
+                      <a:fillRect/>
+                    </a:stretch>
+                  </pic:blipFill>
+                  <pic:spPr>
+                    <a:xfrm>
+                      <a:off x="0" y="0"/>
+                      <a:ext cx="5731510" cy="1180465"/>
+                    </a:xfrm>
+                    <a:prstGeom prst="rect">
+                      <a:avLst/>
+                    </a:prstGeom>
+                  </pic:spPr>
+                </pic:pic>
+              </a:graphicData>
+            </a:graphic>
+          </wp:inline>
+        </w:drawing>
+      </w:r>
+      <w:bookmarkStart w:id="0" w:name="_GoBack"/>
+      <w:bookmarkEnd w:id="0"/>
     </w:p>
     <w:sectPr>
       <w:pgSz w:w="11906" w:h="16838"/>
@@ -1452,6 +2157,29 @@
     <w:semiHidden/>
     <w:unhideWhenUsed/>
   </w:style>
+  <w:style w:type="character" w:styleId="Hyperlink">
+    <w:name w:val="Hyperlink"/>
+    <w:basedOn w:val="DefaultParagraphFont"/>
+    <w:uiPriority w:val="99"/>
+    <w:unhideWhenUsed/>
+    <w:rsid w:val="008B3FB9"/>
+    <w:rPr>
+      <w:color w:val="0000FF"/>
+      <w:u w:val="single"/>
+    </w:rPr>
+  </w:style>
+  <w:style w:type="character" w:styleId="UnresolvedMention">
+    <w:name w:val="Unresolved Mention"/>
+    <w:basedOn w:val="DefaultParagraphFont"/>
+    <w:uiPriority w:val="99"/>
+    <w:semiHidden/>
+    <w:unhideWhenUsed/>
+    <w:rsid w:val="0075647E"/>
+    <w:rPr>
+      <w:color w:val="808080"/>
+      <w:shd w:val="clear" w:color="auto" w:fill="E6E6E6"/>
+    </w:rPr>
+  </w:style>
 </w:styles>
 </file>
 

</xml_diff>

<commit_message>
API: Change the CorsFilter to take all source to make the Swagger works
</commit_message>
<xml_diff>
--- a/Dissertation/Dissertation Portuguese.docx
+++ b/Dissertation/Dissertation Portuguese.docx
@@ -441,42 +441,20 @@
           <w:lang w:val="pt-BR"/>
         </w:rPr>
       </w:pPr>
-      <w:r>
-        <w:fldChar w:fldCharType="begin"/>
-      </w:r>
-      <w:r>
-        <w:rPr>
-          <w:lang w:val="pt-BR"/>
-        </w:rPr>
-        <w:instrText xml:space="preserve"> HYPERLINK "https://mycareer-api.herokuapp.com/" \t "_blank" </w:instrText>
-      </w:r>
-      <w:r>
-        <w:fldChar w:fldCharType="separate"/>
-      </w:r>
-      <w:r>
-        <w:rPr>
-          <w:rStyle w:val="Hyperlink"/>
-          <w:rFonts w:ascii="Helvetica" w:hAnsi="Helvetica" w:cs="Helvetica"/>
-          <w:color w:val="79589F"/>
-          <w:sz w:val="21"/>
-          <w:szCs w:val="21"/>
-          <w:shd w:val="clear" w:color="auto" w:fill="FFFFFF"/>
-          <w:lang w:val="pt-BR"/>
-        </w:rPr>
-        <w:t>https://mycareer-api.herokuapp.com/</w:t>
-      </w:r>
-      <w:r>
-        <w:rPr>
-          <w:rStyle w:val="Hyperlink"/>
-          <w:rFonts w:ascii="Helvetica" w:hAnsi="Helvetica" w:cs="Helvetica"/>
-          <w:color w:val="79589F"/>
-          <w:sz w:val="21"/>
-          <w:szCs w:val="21"/>
-          <w:shd w:val="clear" w:color="auto" w:fill="FFFFFF"/>
-          <w:lang w:val="pt-BR"/>
-        </w:rPr>
-        <w:fldChar w:fldCharType="end"/>
-      </w:r>
+      <w:hyperlink r:id="rId6" w:tgtFrame="_blank" w:history="1">
+        <w:r>
+          <w:rPr>
+            <w:rStyle w:val="Hyperlink"/>
+            <w:rFonts w:ascii="Helvetica" w:hAnsi="Helvetica" w:cs="Helvetica"/>
+            <w:color w:val="79589F"/>
+            <w:sz w:val="21"/>
+            <w:szCs w:val="21"/>
+            <w:shd w:val="clear" w:color="auto" w:fill="FFFFFF"/>
+            <w:lang w:val="pt-BR"/>
+          </w:rPr>
+          <w:t>https://mycareer-api.herokuapp.com/</w:t>
+        </w:r>
+      </w:hyperlink>
     </w:p>
     <w:p>
       <w:pPr>
@@ -529,54 +507,6 @@
             <wp:extent cx="5731510" cy="2163445"/>
             <wp:effectExtent l="0" t="0" r="2540" b="8255"/>
             <wp:docPr id="3" name="Picture 3"/>
-            <wp:cNvGraphicFramePr>
-              <a:graphicFrameLocks xmlns:a="http://schemas.openxmlformats.org/drawingml/2006/main" noChangeAspect="1"/>
-            </wp:cNvGraphicFramePr>
-            <a:graphic xmlns:a="http://schemas.openxmlformats.org/drawingml/2006/main">
-              <a:graphicData uri="http://schemas.openxmlformats.org/drawingml/2006/picture">
-                <pic:pic xmlns:pic="http://schemas.openxmlformats.org/drawingml/2006/picture">
-                  <pic:nvPicPr>
-                    <pic:cNvPr id="1" name=""/>
-                    <pic:cNvPicPr/>
-                  </pic:nvPicPr>
-                  <pic:blipFill>
-                    <a:blip r:embed="rId6"/>
-                    <a:stretch>
-                      <a:fillRect/>
-                    </a:stretch>
-                  </pic:blipFill>
-                  <pic:spPr>
-                    <a:xfrm>
-                      <a:off x="0" y="0"/>
-                      <a:ext cx="5731510" cy="2163445"/>
-                    </a:xfrm>
-                    <a:prstGeom prst="rect">
-                      <a:avLst/>
-                    </a:prstGeom>
-                  </pic:spPr>
-                </pic:pic>
-              </a:graphicData>
-            </a:graphic>
-          </wp:inline>
-        </w:drawing>
-      </w:r>
-    </w:p>
-    <w:p>
-      <w:pPr>
-        <w:rPr>
-          <w:lang w:val="pt-BR"/>
-        </w:rPr>
-      </w:pPr>
-      <w:r>
-        <w:rPr>
-          <w:noProof/>
-        </w:rPr>
-        <w:lastRenderedPageBreak/>
-        <w:drawing>
-          <wp:inline distT="0" distB="0" distL="0" distR="0" wp14:anchorId="44E960B5" wp14:editId="482FE7D4">
-            <wp:extent cx="5731510" cy="2256155"/>
-            <wp:effectExtent l="0" t="0" r="2540" b="0"/>
-            <wp:docPr id="4" name="Picture 4"/>
             <wp:cNvGraphicFramePr>
               <a:graphicFrameLocks xmlns:a="http://schemas.openxmlformats.org/drawingml/2006/main" noChangeAspect="1"/>
             </wp:cNvGraphicFramePr>
@@ -596,7 +526,7 @@
                   <pic:spPr>
                     <a:xfrm>
                       <a:off x="0" y="0"/>
-                      <a:ext cx="5731510" cy="2256155"/>
+                      <a:ext cx="5731510" cy="2163445"/>
                     </a:xfrm>
                     <a:prstGeom prst="rect">
                       <a:avLst/>
@@ -615,22 +545,16 @@
           <w:lang w:val="pt-BR"/>
         </w:rPr>
       </w:pPr>
-    </w:p>
-    <w:p>
-      <w:pPr>
-        <w:rPr>
-          <w:lang w:val="pt-BR"/>
-        </w:rPr>
-      </w:pPr>
       <w:r>
         <w:rPr>
           <w:noProof/>
         </w:rPr>
+        <w:lastRenderedPageBreak/>
         <w:drawing>
-          <wp:inline distT="0" distB="0" distL="0" distR="0" wp14:anchorId="70DD9551" wp14:editId="7FB63471">
-            <wp:extent cx="5731510" cy="1975485"/>
-            <wp:effectExtent l="0" t="0" r="2540" b="5715"/>
-            <wp:docPr id="5" name="Picture 5"/>
+          <wp:inline distT="0" distB="0" distL="0" distR="0" wp14:anchorId="44E960B5" wp14:editId="482FE7D4">
+            <wp:extent cx="5731510" cy="2256155"/>
+            <wp:effectExtent l="0" t="0" r="2540" b="0"/>
+            <wp:docPr id="4" name="Picture 4"/>
             <wp:cNvGraphicFramePr>
               <a:graphicFrameLocks xmlns:a="http://schemas.openxmlformats.org/drawingml/2006/main" noChangeAspect="1"/>
             </wp:cNvGraphicFramePr>
@@ -650,7 +574,7 @@
                   <pic:spPr>
                     <a:xfrm>
                       <a:off x="0" y="0"/>
-                      <a:ext cx="5731510" cy="1975485"/>
+                      <a:ext cx="5731510" cy="2256155"/>
                     </a:xfrm>
                     <a:prstGeom prst="rect">
                       <a:avLst/>
@@ -669,15 +593,22 @@
           <w:lang w:val="pt-BR"/>
         </w:rPr>
       </w:pPr>
+    </w:p>
+    <w:p>
+      <w:pPr>
+        <w:rPr>
+          <w:lang w:val="pt-BR"/>
+        </w:rPr>
+      </w:pPr>
       <w:r>
         <w:rPr>
           <w:noProof/>
         </w:rPr>
         <w:drawing>
-          <wp:inline distT="0" distB="0" distL="0" distR="0" wp14:anchorId="0C06C22C" wp14:editId="7A53D3D8">
-            <wp:extent cx="5731510" cy="664845"/>
-            <wp:effectExtent l="0" t="0" r="2540" b="1905"/>
-            <wp:docPr id="6" name="Picture 6"/>
+          <wp:inline distT="0" distB="0" distL="0" distR="0" wp14:anchorId="70DD9551" wp14:editId="7FB63471">
+            <wp:extent cx="5731510" cy="1975485"/>
+            <wp:effectExtent l="0" t="0" r="2540" b="5715"/>
+            <wp:docPr id="5" name="Picture 5"/>
             <wp:cNvGraphicFramePr>
               <a:graphicFrameLocks xmlns:a="http://schemas.openxmlformats.org/drawingml/2006/main" noChangeAspect="1"/>
             </wp:cNvGraphicFramePr>
@@ -697,7 +628,7 @@
                   <pic:spPr>
                     <a:xfrm>
                       <a:off x="0" y="0"/>
-                      <a:ext cx="5731510" cy="664845"/>
+                      <a:ext cx="5731510" cy="1975485"/>
                     </a:xfrm>
                     <a:prstGeom prst="rect">
                       <a:avLst/>
@@ -716,65 +647,15 @@
           <w:lang w:val="pt-BR"/>
         </w:rPr>
       </w:pPr>
-      <w:proofErr w:type="spellStart"/>
-      <w:r>
-        <w:rPr>
-          <w:lang w:val="pt-BR"/>
-        </w:rPr>
-        <w:t>heroku</w:t>
-      </w:r>
-      <w:proofErr w:type="spellEnd"/>
-      <w:r>
-        <w:rPr>
-          <w:lang w:val="pt-BR"/>
-        </w:rPr>
-        <w:t xml:space="preserve"> </w:t>
-      </w:r>
-      <w:proofErr w:type="spellStart"/>
-      <w:r>
-        <w:rPr>
-          <w:lang w:val="pt-BR"/>
-        </w:rPr>
-        <w:t>config:set</w:t>
-      </w:r>
-      <w:proofErr w:type="spellEnd"/>
-      <w:r>
-        <w:rPr>
-          <w:lang w:val="pt-BR"/>
-        </w:rPr>
-        <w:t xml:space="preserve"> JDBC_DATABASE_URL=jdbc:mysql://z37udk8g6jiaqcbx.cbetxkdyhwsb.us-east-1.rds.amazonaws.com:3306/wkgt0lbjg7r2hj7o JDBC_DATABASE_USERNAME=kj5hcza3lok330ed JDBC_DATABASE_PASSWORD=gfo2yz94v3mhh5r8 -a </w:t>
-      </w:r>
-      <w:proofErr w:type="spellStart"/>
-      <w:r>
-        <w:rPr>
-          <w:lang w:val="pt-BR"/>
-        </w:rPr>
-        <w:t>mycareer-api</w:t>
-      </w:r>
-      <w:proofErr w:type="spellEnd"/>
-    </w:p>
-    <w:p>
-      <w:pPr>
-        <w:rPr>
-          <w:lang w:val="pt-BR"/>
-        </w:rPr>
-      </w:pPr>
-    </w:p>
-    <w:p>
-      <w:pPr>
-        <w:rPr>
-          <w:lang w:val="pt-BR"/>
-        </w:rPr>
-      </w:pPr>
       <w:r>
         <w:rPr>
           <w:noProof/>
         </w:rPr>
         <w:drawing>
-          <wp:inline distT="0" distB="0" distL="0" distR="0" wp14:anchorId="7CF2F8B5" wp14:editId="103C1FAF">
-            <wp:extent cx="5731510" cy="594360"/>
-            <wp:effectExtent l="0" t="0" r="2540" b="0"/>
-            <wp:docPr id="7" name="Picture 7"/>
+          <wp:inline distT="0" distB="0" distL="0" distR="0" wp14:anchorId="0C06C22C" wp14:editId="7A53D3D8">
+            <wp:extent cx="5731510" cy="664845"/>
+            <wp:effectExtent l="0" t="0" r="2540" b="1905"/>
+            <wp:docPr id="6" name="Picture 6"/>
             <wp:cNvGraphicFramePr>
               <a:graphicFrameLocks xmlns:a="http://schemas.openxmlformats.org/drawingml/2006/main" noChangeAspect="1"/>
             </wp:cNvGraphicFramePr>
@@ -794,7 +675,7 @@
                   <pic:spPr>
                     <a:xfrm>
                       <a:off x="0" y="0"/>
-                      <a:ext cx="5731510" cy="594360"/>
+                      <a:ext cx="5731510" cy="664845"/>
                     </a:xfrm>
                     <a:prstGeom prst="rect">
                       <a:avLst/>
@@ -813,6 +694,49 @@
           <w:lang w:val="pt-BR"/>
         </w:rPr>
       </w:pPr>
+      <w:proofErr w:type="spellStart"/>
+      <w:r>
+        <w:rPr>
+          <w:lang w:val="pt-BR"/>
+        </w:rPr>
+        <w:t>heroku</w:t>
+      </w:r>
+      <w:proofErr w:type="spellEnd"/>
+      <w:r>
+        <w:rPr>
+          <w:lang w:val="pt-BR"/>
+        </w:rPr>
+        <w:t xml:space="preserve"> </w:t>
+      </w:r>
+      <w:proofErr w:type="spellStart"/>
+      <w:r>
+        <w:rPr>
+          <w:lang w:val="pt-BR"/>
+        </w:rPr>
+        <w:t>config:set</w:t>
+      </w:r>
+      <w:proofErr w:type="spellEnd"/>
+      <w:r>
+        <w:rPr>
+          <w:lang w:val="pt-BR"/>
+        </w:rPr>
+        <w:t xml:space="preserve"> JDBC_DATABASE_URL=jdbc:mysql://z37udk8g6jiaqcbx.cbetxkdyhwsb.us-east-1.rds.amazonaws.com:3306/wkgt0lbjg7r2hj7o JDBC_DATABASE_USERNAME=kj5hcza3lok330ed JDBC_DATABASE_PASSWORD=gfo2yz94v3mhh5r8 -a </w:t>
+      </w:r>
+      <w:proofErr w:type="spellStart"/>
+      <w:r>
+        <w:rPr>
+          <w:lang w:val="pt-BR"/>
+        </w:rPr>
+        <w:t>mycareer-api</w:t>
+      </w:r>
+      <w:proofErr w:type="spellEnd"/>
+    </w:p>
+    <w:p>
+      <w:pPr>
+        <w:rPr>
+          <w:lang w:val="pt-BR"/>
+        </w:rPr>
+      </w:pPr>
     </w:p>
     <w:p>
       <w:pPr>
@@ -824,12 +748,11 @@
         <w:rPr>
           <w:noProof/>
         </w:rPr>
-        <w:lastRenderedPageBreak/>
         <w:drawing>
-          <wp:inline distT="0" distB="0" distL="0" distR="0" wp14:anchorId="6D982DA6" wp14:editId="021C3889">
-            <wp:extent cx="5731510" cy="1657985"/>
+          <wp:inline distT="0" distB="0" distL="0" distR="0" wp14:anchorId="7CF2F8B5" wp14:editId="103C1FAF">
+            <wp:extent cx="5731510" cy="594360"/>
             <wp:effectExtent l="0" t="0" r="2540" b="0"/>
-            <wp:docPr id="8" name="Picture 8"/>
+            <wp:docPr id="7" name="Picture 7"/>
             <wp:cNvGraphicFramePr>
               <a:graphicFrameLocks xmlns:a="http://schemas.openxmlformats.org/drawingml/2006/main" noChangeAspect="1"/>
             </wp:cNvGraphicFramePr>
@@ -849,7 +772,7 @@
                   <pic:spPr>
                     <a:xfrm>
                       <a:off x="0" y="0"/>
-                      <a:ext cx="5731510" cy="1657985"/>
+                      <a:ext cx="5731510" cy="594360"/>
                     </a:xfrm>
                     <a:prstGeom prst="rect">
                       <a:avLst/>
@@ -868,15 +791,23 @@
           <w:lang w:val="pt-BR"/>
         </w:rPr>
       </w:pPr>
+    </w:p>
+    <w:p>
+      <w:pPr>
+        <w:rPr>
+          <w:lang w:val="pt-BR"/>
+        </w:rPr>
+      </w:pPr>
       <w:r>
         <w:rPr>
           <w:noProof/>
         </w:rPr>
+        <w:lastRenderedPageBreak/>
         <w:drawing>
-          <wp:inline distT="0" distB="0" distL="0" distR="0" wp14:anchorId="0FB1A3BC" wp14:editId="2CE30D1C">
-            <wp:extent cx="5731510" cy="3367405"/>
-            <wp:effectExtent l="0" t="0" r="2540" b="4445"/>
-            <wp:docPr id="9" name="Picture 9"/>
+          <wp:inline distT="0" distB="0" distL="0" distR="0" wp14:anchorId="6D982DA6" wp14:editId="021C3889">
+            <wp:extent cx="5731510" cy="1657985"/>
+            <wp:effectExtent l="0" t="0" r="2540" b="0"/>
+            <wp:docPr id="8" name="Picture 8"/>
             <wp:cNvGraphicFramePr>
               <a:graphicFrameLocks xmlns:a="http://schemas.openxmlformats.org/drawingml/2006/main" noChangeAspect="1"/>
             </wp:cNvGraphicFramePr>
@@ -896,7 +827,7 @@
                   <pic:spPr>
                     <a:xfrm>
                       <a:off x="0" y="0"/>
-                      <a:ext cx="5731510" cy="3367405"/>
+                      <a:ext cx="5731510" cy="1657985"/>
                     </a:xfrm>
                     <a:prstGeom prst="rect">
                       <a:avLst/>
@@ -915,65 +846,15 @@
           <w:lang w:val="pt-BR"/>
         </w:rPr>
       </w:pPr>
-    </w:p>
-    <w:p>
-      <w:pPr>
-        <w:rPr>
-          <w:lang w:val="pt-BR"/>
-        </w:rPr>
-      </w:pPr>
-      <w:proofErr w:type="spellStart"/>
-      <w:r>
-        <w:rPr>
-          <w:lang w:val="pt-BR"/>
-        </w:rPr>
-        <w:t>heroku</w:t>
-      </w:r>
-      <w:proofErr w:type="spellEnd"/>
-      <w:r>
-        <w:rPr>
-          <w:lang w:val="pt-BR"/>
-        </w:rPr>
-        <w:t xml:space="preserve"> logs </w:t>
-      </w:r>
-      <w:r>
-        <w:rPr>
-          <w:lang w:val="pt-BR"/>
-        </w:rPr>
-        <w:t>–</w:t>
-      </w:r>
-      <w:proofErr w:type="spellStart"/>
-      <w:r>
-        <w:rPr>
-          <w:lang w:val="pt-BR"/>
-        </w:rPr>
-        <w:t>tail</w:t>
-      </w:r>
-      <w:proofErr w:type="spellEnd"/>
-    </w:p>
-    <w:p>
-      <w:pPr>
-        <w:rPr>
-          <w:lang w:val="pt-BR"/>
-        </w:rPr>
-      </w:pPr>
-    </w:p>
-    <w:p>
-      <w:pPr>
-        <w:rPr>
-          <w:lang w:val="pt-BR"/>
-        </w:rPr>
-      </w:pPr>
       <w:r>
         <w:rPr>
           <w:noProof/>
         </w:rPr>
-        <w:lastRenderedPageBreak/>
         <w:drawing>
-          <wp:inline distT="0" distB="0" distL="0" distR="0" wp14:anchorId="1D7AC34A" wp14:editId="09A2B8BD">
-            <wp:extent cx="5731510" cy="2932430"/>
-            <wp:effectExtent l="0" t="0" r="2540" b="1270"/>
-            <wp:docPr id="10" name="Picture 10"/>
+          <wp:inline distT="0" distB="0" distL="0" distR="0" wp14:anchorId="0FB1A3BC" wp14:editId="2CE30D1C">
+            <wp:extent cx="5731510" cy="3367405"/>
+            <wp:effectExtent l="0" t="0" r="2540" b="4445"/>
+            <wp:docPr id="9" name="Picture 9"/>
             <wp:cNvGraphicFramePr>
               <a:graphicFrameLocks xmlns:a="http://schemas.openxmlformats.org/drawingml/2006/main" noChangeAspect="1"/>
             </wp:cNvGraphicFramePr>
@@ -993,6 +874,116 @@
                   <pic:spPr>
                     <a:xfrm>
                       <a:off x="0" y="0"/>
+                      <a:ext cx="5731510" cy="3367405"/>
+                    </a:xfrm>
+                    <a:prstGeom prst="rect">
+                      <a:avLst/>
+                    </a:prstGeom>
+                  </pic:spPr>
+                </pic:pic>
+              </a:graphicData>
+            </a:graphic>
+          </wp:inline>
+        </w:drawing>
+      </w:r>
+    </w:p>
+    <w:p>
+      <w:pPr>
+        <w:rPr>
+          <w:lang w:val="pt-BR"/>
+        </w:rPr>
+      </w:pPr>
+    </w:p>
+    <w:p>
+      <w:pPr>
+        <w:rPr>
+          <w:lang w:val="pt-BR"/>
+        </w:rPr>
+      </w:pPr>
+      <w:proofErr w:type="spellStart"/>
+      <w:r>
+        <w:rPr>
+          <w:lang w:val="pt-BR"/>
+        </w:rPr>
+        <w:t>heroku</w:t>
+      </w:r>
+      <w:proofErr w:type="spellEnd"/>
+      <w:r>
+        <w:rPr>
+          <w:lang w:val="pt-BR"/>
+        </w:rPr>
+        <w:t xml:space="preserve"> logs </w:t>
+      </w:r>
+      <w:r>
+        <w:rPr>
+          <w:lang w:val="pt-BR"/>
+        </w:rPr>
+        <w:t>--</w:t>
+      </w:r>
+      <w:proofErr w:type="spellStart"/>
+      <w:r>
+        <w:rPr>
+          <w:lang w:val="pt-BR"/>
+        </w:rPr>
+        <w:t>tail</w:t>
+      </w:r>
+      <w:proofErr w:type="spellEnd"/>
+      <w:r>
+        <w:rPr>
+          <w:lang w:val="pt-BR"/>
+        </w:rPr>
+        <w:t xml:space="preserve"> </w:t>
+      </w:r>
+    </w:p>
+    <w:p>
+      <w:pPr>
+        <w:rPr>
+          <w:lang w:val="pt-BR"/>
+        </w:rPr>
+      </w:pPr>
+    </w:p>
+    <w:p>
+      <w:pPr>
+        <w:rPr>
+          <w:lang w:val="pt-BR"/>
+        </w:rPr>
+      </w:pPr>
+    </w:p>
+    <w:p>
+      <w:pPr>
+        <w:rPr>
+          <w:lang w:val="pt-BR"/>
+        </w:rPr>
+      </w:pPr>
+      <w:r>
+        <w:rPr>
+          <w:noProof/>
+        </w:rPr>
+        <w:lastRenderedPageBreak/>
+        <w:drawing>
+          <wp:inline distT="0" distB="0" distL="0" distR="0" wp14:anchorId="1D7AC34A" wp14:editId="09A2B8BD">
+            <wp:extent cx="5731510" cy="2932430"/>
+            <wp:effectExtent l="0" t="0" r="2540" b="1270"/>
+            <wp:docPr id="10" name="Picture 10"/>
+            <wp:cNvGraphicFramePr>
+              <a:graphicFrameLocks xmlns:a="http://schemas.openxmlformats.org/drawingml/2006/main" noChangeAspect="1"/>
+            </wp:cNvGraphicFramePr>
+            <a:graphic xmlns:a="http://schemas.openxmlformats.org/drawingml/2006/main">
+              <a:graphicData uri="http://schemas.openxmlformats.org/drawingml/2006/picture">
+                <pic:pic xmlns:pic="http://schemas.openxmlformats.org/drawingml/2006/picture">
+                  <pic:nvPicPr>
+                    <pic:cNvPr id="1" name=""/>
+                    <pic:cNvPicPr/>
+                  </pic:nvPicPr>
+                  <pic:blipFill>
+                    <a:blip r:embed="rId14"/>
+                    <a:stretch>
+                      <a:fillRect/>
+                    </a:stretch>
+                  </pic:blipFill>
+                  <pic:spPr>
+                    <a:xfrm>
+                      <a:off x="0" y="0"/>
                       <a:ext cx="5731510" cy="2932430"/>
                     </a:xfrm>
                     <a:prstGeom prst="rect">
@@ -1022,7 +1013,7 @@
       </w:r>
     </w:p>
     <w:p>
-      <w:hyperlink r:id="rId14" w:history="1">
+      <w:hyperlink r:id="rId15" w:history="1">
         <w:r>
           <w:rPr>
             <w:rStyle w:val="Hyperlink"/>
@@ -1032,7 +1023,7 @@
       </w:hyperlink>
     </w:p>
     <w:p>
-      <w:hyperlink r:id="rId15" w:history="1">
+      <w:hyperlink r:id="rId16" w:history="1">
         <w:r>
           <w:rPr>
             <w:rStyle w:val="Hyperlink"/>
@@ -1060,60 +1051,6 @@
             <wp:extent cx="5731510" cy="1433195"/>
             <wp:effectExtent l="0" t="0" r="2540" b="0"/>
             <wp:docPr id="11" name="Picture 11"/>
-            <wp:cNvGraphicFramePr>
-              <a:graphicFrameLocks xmlns:a="http://schemas.openxmlformats.org/drawingml/2006/main" noChangeAspect="1"/>
-            </wp:cNvGraphicFramePr>
-            <a:graphic xmlns:a="http://schemas.openxmlformats.org/drawingml/2006/main">
-              <a:graphicData uri="http://schemas.openxmlformats.org/drawingml/2006/picture">
-                <pic:pic xmlns:pic="http://schemas.openxmlformats.org/drawingml/2006/picture">
-                  <pic:nvPicPr>
-                    <pic:cNvPr id="1" name=""/>
-                    <pic:cNvPicPr/>
-                  </pic:nvPicPr>
-                  <pic:blipFill>
-                    <a:blip r:embed="rId16"/>
-                    <a:stretch>
-                      <a:fillRect/>
-                    </a:stretch>
-                  </pic:blipFill>
-                  <pic:spPr>
-                    <a:xfrm>
-                      <a:off x="0" y="0"/>
-                      <a:ext cx="5731510" cy="1433195"/>
-                    </a:xfrm>
-                    <a:prstGeom prst="rect">
-                      <a:avLst/>
-                    </a:prstGeom>
-                  </pic:spPr>
-                </pic:pic>
-              </a:graphicData>
-            </a:graphic>
-          </wp:inline>
-        </w:drawing>
-      </w:r>
-    </w:p>
-    <w:p>
-      <w:pPr>
-        <w:rPr>
-          <w:lang w:val="pt-BR"/>
-        </w:rPr>
-      </w:pPr>
-    </w:p>
-    <w:p>
-      <w:pPr>
-        <w:rPr>
-          <w:lang w:val="pt-BR"/>
-        </w:rPr>
-      </w:pPr>
-      <w:r>
-        <w:rPr>
-          <w:noProof/>
-        </w:rPr>
-        <w:drawing>
-          <wp:inline distT="0" distB="0" distL="0" distR="0" wp14:anchorId="639AD169" wp14:editId="391AFEE0">
-            <wp:extent cx="5731510" cy="1908175"/>
-            <wp:effectExtent l="0" t="0" r="2540" b="0"/>
-            <wp:docPr id="12" name="Picture 12"/>
             <wp:cNvGraphicFramePr>
               <a:graphicFrameLocks xmlns:a="http://schemas.openxmlformats.org/drawingml/2006/main" noChangeAspect="1"/>
             </wp:cNvGraphicFramePr>
@@ -1133,7 +1070,7 @@
                   <pic:spPr>
                     <a:xfrm>
                       <a:off x="0" y="0"/>
-                      <a:ext cx="5731510" cy="1908175"/>
+                      <a:ext cx="5731510" cy="1433195"/>
                     </a:xfrm>
                     <a:prstGeom prst="rect">
                       <a:avLst/>
@@ -1164,10 +1101,10 @@
           <w:noProof/>
         </w:rPr>
         <w:drawing>
-          <wp:inline distT="0" distB="0" distL="0" distR="0" wp14:anchorId="00DF0237" wp14:editId="30ADD7FD">
-            <wp:extent cx="5731510" cy="190500"/>
+          <wp:inline distT="0" distB="0" distL="0" distR="0" wp14:anchorId="639AD169" wp14:editId="391AFEE0">
+            <wp:extent cx="5731510" cy="1908175"/>
             <wp:effectExtent l="0" t="0" r="2540" b="0"/>
-            <wp:docPr id="15" name="Picture 15"/>
+            <wp:docPr id="12" name="Picture 12"/>
             <wp:cNvGraphicFramePr>
               <a:graphicFrameLocks xmlns:a="http://schemas.openxmlformats.org/drawingml/2006/main" noChangeAspect="1"/>
             </wp:cNvGraphicFramePr>
@@ -1187,7 +1124,7 @@
                   <pic:spPr>
                     <a:xfrm>
                       <a:off x="0" y="0"/>
-                      <a:ext cx="5731510" cy="190500"/>
+                      <a:ext cx="5731510" cy="1908175"/>
                     </a:xfrm>
                     <a:prstGeom prst="rect">
                       <a:avLst/>
@@ -1206,16 +1143,22 @@
           <w:lang w:val="pt-BR"/>
         </w:rPr>
       </w:pPr>
+    </w:p>
+    <w:p>
+      <w:pPr>
+        <w:rPr>
+          <w:lang w:val="pt-BR"/>
+        </w:rPr>
+      </w:pPr>
       <w:r>
         <w:rPr>
           <w:noProof/>
         </w:rPr>
-        <w:lastRenderedPageBreak/>
         <w:drawing>
-          <wp:inline distT="0" distB="0" distL="0" distR="0" wp14:anchorId="0FED7A9E" wp14:editId="2804AAA9">
-            <wp:extent cx="1871507" cy="2199503"/>
-            <wp:effectExtent l="0" t="0" r="0" b="0"/>
-            <wp:docPr id="16" name="Picture 16"/>
+          <wp:inline distT="0" distB="0" distL="0" distR="0" wp14:anchorId="00DF0237" wp14:editId="30ADD7FD">
+            <wp:extent cx="5731510" cy="190500"/>
+            <wp:effectExtent l="0" t="0" r="2540" b="0"/>
+            <wp:docPr id="15" name="Picture 15"/>
             <wp:cNvGraphicFramePr>
               <a:graphicFrameLocks xmlns:a="http://schemas.openxmlformats.org/drawingml/2006/main" noChangeAspect="1"/>
             </wp:cNvGraphicFramePr>
@@ -1235,7 +1178,7 @@
                   <pic:spPr>
                     <a:xfrm>
                       <a:off x="0" y="0"/>
-                      <a:ext cx="1891001" cy="2222413"/>
+                      <a:ext cx="5731510" cy="190500"/>
                     </a:xfrm>
                     <a:prstGeom prst="rect">
                       <a:avLst/>
@@ -1254,22 +1197,16 @@
           <w:lang w:val="pt-BR"/>
         </w:rPr>
       </w:pPr>
-    </w:p>
-    <w:p>
-      <w:pPr>
-        <w:rPr>
-          <w:lang w:val="pt-BR"/>
-        </w:rPr>
-      </w:pPr>
       <w:r>
         <w:rPr>
           <w:noProof/>
         </w:rPr>
+        <w:lastRenderedPageBreak/>
         <w:drawing>
-          <wp:inline distT="0" distB="0" distL="0" distR="0" wp14:anchorId="3DDC14AE" wp14:editId="6DFFBADC">
-            <wp:extent cx="5731510" cy="2431415"/>
-            <wp:effectExtent l="0" t="0" r="2540" b="6985"/>
-            <wp:docPr id="17" name="Picture 17"/>
+          <wp:inline distT="0" distB="0" distL="0" distR="0" wp14:anchorId="0FED7A9E" wp14:editId="2804AAA9">
+            <wp:extent cx="1871507" cy="2199503"/>
+            <wp:effectExtent l="0" t="0" r="0" b="0"/>
+            <wp:docPr id="16" name="Picture 16"/>
             <wp:cNvGraphicFramePr>
               <a:graphicFrameLocks xmlns:a="http://schemas.openxmlformats.org/drawingml/2006/main" noChangeAspect="1"/>
             </wp:cNvGraphicFramePr>
@@ -1289,7 +1226,7 @@
                   <pic:spPr>
                     <a:xfrm>
                       <a:off x="0" y="0"/>
-                      <a:ext cx="5731510" cy="2431415"/>
+                      <a:ext cx="1891001" cy="2222413"/>
                     </a:xfrm>
                     <a:prstGeom prst="rect">
                       <a:avLst/>
@@ -1308,18 +1245,6 @@
           <w:lang w:val="pt-BR"/>
         </w:rPr>
       </w:pPr>
-      <w:r>
-        <w:rPr>
-          <w:lang w:val="pt-BR"/>
-        </w:rPr>
-        <w:t>Node se</w:t>
-      </w:r>
-      <w:r>
-        <w:rPr>
-          <w:lang w:val="pt-BR"/>
-        </w:rPr>
-        <w:t>rver.js</w:t>
-      </w:r>
     </w:p>
     <w:p>
       <w:pPr>
@@ -1331,12 +1256,11 @@
         <w:rPr>
           <w:noProof/>
         </w:rPr>
-        <w:lastRenderedPageBreak/>
         <w:drawing>
-          <wp:inline distT="0" distB="0" distL="0" distR="0" wp14:anchorId="411BAC33" wp14:editId="3F8AF7EF">
-            <wp:extent cx="5731510" cy="4750435"/>
-            <wp:effectExtent l="0" t="0" r="2540" b="0"/>
-            <wp:docPr id="26" name="Picture 26"/>
+          <wp:inline distT="0" distB="0" distL="0" distR="0" wp14:anchorId="3DDC14AE" wp14:editId="6DFFBADC">
+            <wp:extent cx="5731510" cy="2431415"/>
+            <wp:effectExtent l="0" t="0" r="2540" b="6985"/>
+            <wp:docPr id="17" name="Picture 17"/>
             <wp:cNvGraphicFramePr>
               <a:graphicFrameLocks xmlns:a="http://schemas.openxmlformats.org/drawingml/2006/main" noChangeAspect="1"/>
             </wp:cNvGraphicFramePr>
@@ -1356,7 +1280,7 @@
                   <pic:spPr>
                     <a:xfrm>
                       <a:off x="0" y="0"/>
-                      <a:ext cx="5731510" cy="4750435"/>
+                      <a:ext cx="5731510" cy="2431415"/>
                     </a:xfrm>
                     <a:prstGeom prst="rect">
                       <a:avLst/>
@@ -1375,6 +1299,18 @@
           <w:lang w:val="pt-BR"/>
         </w:rPr>
       </w:pPr>
+      <w:r>
+        <w:rPr>
+          <w:lang w:val="pt-BR"/>
+        </w:rPr>
+        <w:t>Node se</w:t>
+      </w:r>
+      <w:r>
+        <w:rPr>
+          <w:lang w:val="pt-BR"/>
+        </w:rPr>
+        <w:t>rver.js</w:t>
+      </w:r>
     </w:p>
     <w:p>
       <w:pPr>
@@ -1386,11 +1322,12 @@
         <w:rPr>
           <w:noProof/>
         </w:rPr>
+        <w:lastRenderedPageBreak/>
         <w:drawing>
-          <wp:inline distT="0" distB="0" distL="0" distR="0" wp14:anchorId="2017CEB3" wp14:editId="53937C42">
-            <wp:extent cx="5731510" cy="658495"/>
-            <wp:effectExtent l="0" t="0" r="2540" b="8255"/>
-            <wp:docPr id="19" name="Picture 19"/>
+          <wp:inline distT="0" distB="0" distL="0" distR="0" wp14:anchorId="411BAC33" wp14:editId="3F8AF7EF">
+            <wp:extent cx="5731510" cy="4750435"/>
+            <wp:effectExtent l="0" t="0" r="2540" b="0"/>
+            <wp:docPr id="26" name="Picture 26"/>
             <wp:cNvGraphicFramePr>
               <a:graphicFrameLocks xmlns:a="http://schemas.openxmlformats.org/drawingml/2006/main" noChangeAspect="1"/>
             </wp:cNvGraphicFramePr>
@@ -1410,7 +1347,7 @@
                   <pic:spPr>
                     <a:xfrm>
                       <a:off x="0" y="0"/>
-                      <a:ext cx="5731510" cy="658495"/>
+                      <a:ext cx="5731510" cy="4750435"/>
                     </a:xfrm>
                     <a:prstGeom prst="rect">
                       <a:avLst/>
@@ -1429,15 +1366,22 @@
           <w:lang w:val="pt-BR"/>
         </w:rPr>
       </w:pPr>
+    </w:p>
+    <w:p>
+      <w:pPr>
+        <w:rPr>
+          <w:lang w:val="pt-BR"/>
+        </w:rPr>
+      </w:pPr>
       <w:r>
         <w:rPr>
           <w:noProof/>
         </w:rPr>
         <w:drawing>
-          <wp:inline distT="0" distB="0" distL="0" distR="0" wp14:anchorId="1B217B6A" wp14:editId="619D27F3">
-            <wp:extent cx="5731510" cy="122555"/>
-            <wp:effectExtent l="0" t="0" r="2540" b="0"/>
-            <wp:docPr id="24" name="Picture 24"/>
+          <wp:inline distT="0" distB="0" distL="0" distR="0" wp14:anchorId="2017CEB3" wp14:editId="53937C42">
+            <wp:extent cx="5731510" cy="658495"/>
+            <wp:effectExtent l="0" t="0" r="2540" b="8255"/>
+            <wp:docPr id="19" name="Picture 19"/>
             <wp:cNvGraphicFramePr>
               <a:graphicFrameLocks xmlns:a="http://schemas.openxmlformats.org/drawingml/2006/main" noChangeAspect="1"/>
             </wp:cNvGraphicFramePr>
@@ -1457,7 +1401,7 @@
                   <pic:spPr>
                     <a:xfrm>
                       <a:off x="0" y="0"/>
-                      <a:ext cx="5731510" cy="122555"/>
+                      <a:ext cx="5731510" cy="658495"/>
                     </a:xfrm>
                     <a:prstGeom prst="rect">
                       <a:avLst/>
@@ -1481,10 +1425,10 @@
           <w:noProof/>
         </w:rPr>
         <w:drawing>
-          <wp:inline distT="0" distB="0" distL="0" distR="0" wp14:anchorId="77190874" wp14:editId="716CC5EF">
-            <wp:extent cx="5731510" cy="322580"/>
-            <wp:effectExtent l="0" t="0" r="2540" b="1270"/>
-            <wp:docPr id="20" name="Picture 20"/>
+          <wp:inline distT="0" distB="0" distL="0" distR="0" wp14:anchorId="1B217B6A" wp14:editId="619D27F3">
+            <wp:extent cx="5731510" cy="122555"/>
+            <wp:effectExtent l="0" t="0" r="2540" b="0"/>
+            <wp:docPr id="24" name="Picture 24"/>
             <wp:cNvGraphicFramePr>
               <a:graphicFrameLocks xmlns:a="http://schemas.openxmlformats.org/drawingml/2006/main" noChangeAspect="1"/>
             </wp:cNvGraphicFramePr>
@@ -1504,7 +1448,7 @@
                   <pic:spPr>
                     <a:xfrm>
                       <a:off x="0" y="0"/>
-                      <a:ext cx="5731510" cy="322580"/>
+                      <a:ext cx="5731510" cy="122555"/>
                     </a:xfrm>
                     <a:prstGeom prst="rect">
                       <a:avLst/>
@@ -1528,10 +1472,10 @@
           <w:noProof/>
         </w:rPr>
         <w:drawing>
-          <wp:inline distT="0" distB="0" distL="0" distR="0" wp14:anchorId="1AB206E9" wp14:editId="40C4131A">
-            <wp:extent cx="5731510" cy="161290"/>
-            <wp:effectExtent l="0" t="0" r="2540" b="0"/>
-            <wp:docPr id="21" name="Picture 21"/>
+          <wp:inline distT="0" distB="0" distL="0" distR="0" wp14:anchorId="77190874" wp14:editId="716CC5EF">
+            <wp:extent cx="5731510" cy="322580"/>
+            <wp:effectExtent l="0" t="0" r="2540" b="1270"/>
+            <wp:docPr id="20" name="Picture 20"/>
             <wp:cNvGraphicFramePr>
               <a:graphicFrameLocks xmlns:a="http://schemas.openxmlformats.org/drawingml/2006/main" noChangeAspect="1"/>
             </wp:cNvGraphicFramePr>
@@ -1551,7 +1495,7 @@
                   <pic:spPr>
                     <a:xfrm>
                       <a:off x="0" y="0"/>
-                      <a:ext cx="5731510" cy="161290"/>
+                      <a:ext cx="5731510" cy="322580"/>
                     </a:xfrm>
                     <a:prstGeom prst="rect">
                       <a:avLst/>
@@ -1575,10 +1519,10 @@
           <w:noProof/>
         </w:rPr>
         <w:drawing>
-          <wp:inline distT="0" distB="0" distL="0" distR="0" wp14:anchorId="0A2361F9" wp14:editId="0A0CC062">
-            <wp:extent cx="5731510" cy="143510"/>
-            <wp:effectExtent l="0" t="0" r="2540" b="8890"/>
-            <wp:docPr id="23" name="Picture 23"/>
+          <wp:inline distT="0" distB="0" distL="0" distR="0" wp14:anchorId="1AB206E9" wp14:editId="40C4131A">
+            <wp:extent cx="5731510" cy="161290"/>
+            <wp:effectExtent l="0" t="0" r="2540" b="0"/>
+            <wp:docPr id="21" name="Picture 21"/>
             <wp:cNvGraphicFramePr>
               <a:graphicFrameLocks xmlns:a="http://schemas.openxmlformats.org/drawingml/2006/main" noChangeAspect="1"/>
             </wp:cNvGraphicFramePr>
@@ -1598,7 +1542,7 @@
                   <pic:spPr>
                     <a:xfrm>
                       <a:off x="0" y="0"/>
-                      <a:ext cx="5731510" cy="143510"/>
+                      <a:ext cx="5731510" cy="161290"/>
                     </a:xfrm>
                     <a:prstGeom prst="rect">
                       <a:avLst/>
@@ -1621,12 +1565,11 @@
         <w:rPr>
           <w:noProof/>
         </w:rPr>
-        <w:lastRenderedPageBreak/>
         <w:drawing>
-          <wp:inline distT="0" distB="0" distL="0" distR="0" wp14:anchorId="66130598" wp14:editId="2700AA3A">
-            <wp:extent cx="5731510" cy="3075305"/>
-            <wp:effectExtent l="0" t="0" r="2540" b="0"/>
-            <wp:docPr id="25" name="Picture 25"/>
+          <wp:inline distT="0" distB="0" distL="0" distR="0" wp14:anchorId="0A2361F9" wp14:editId="0A0CC062">
+            <wp:extent cx="5731510" cy="143510"/>
+            <wp:effectExtent l="0" t="0" r="2540" b="8890"/>
+            <wp:docPr id="23" name="Picture 23"/>
             <wp:cNvGraphicFramePr>
               <a:graphicFrameLocks xmlns:a="http://schemas.openxmlformats.org/drawingml/2006/main" noChangeAspect="1"/>
             </wp:cNvGraphicFramePr>
@@ -1646,7 +1589,7 @@
                   <pic:spPr>
                     <a:xfrm>
                       <a:off x="0" y="0"/>
-                      <a:ext cx="5731510" cy="3075305"/>
+                      <a:ext cx="5731510" cy="143510"/>
                     </a:xfrm>
                     <a:prstGeom prst="rect">
                       <a:avLst/>
@@ -1665,29 +1608,16 @@
           <w:lang w:val="pt-BR"/>
         </w:rPr>
       </w:pPr>
-    </w:p>
-    <w:p>
-      <w:pPr>
-        <w:rPr>
-          <w:lang w:val="pt-BR"/>
-        </w:rPr>
-      </w:pPr>
-    </w:p>
-    <w:p>
-      <w:pPr>
-        <w:rPr>
-          <w:lang w:val="pt-BR"/>
-        </w:rPr>
-      </w:pPr>
       <w:r>
         <w:rPr>
           <w:noProof/>
         </w:rPr>
+        <w:lastRenderedPageBreak/>
         <w:drawing>
-          <wp:inline distT="0" distB="0" distL="0" distR="0" wp14:anchorId="78EB1628" wp14:editId="44BAD9E6">
-            <wp:extent cx="5731510" cy="1180465"/>
-            <wp:effectExtent l="0" t="0" r="2540" b="635"/>
-            <wp:docPr id="13" name="Picture 13"/>
+          <wp:inline distT="0" distB="0" distL="0" distR="0" wp14:anchorId="66130598" wp14:editId="2700AA3A">
+            <wp:extent cx="5731510" cy="3075305"/>
+            <wp:effectExtent l="0" t="0" r="2540" b="0"/>
+            <wp:docPr id="25" name="Picture 25"/>
             <wp:cNvGraphicFramePr>
               <a:graphicFrameLocks xmlns:a="http://schemas.openxmlformats.org/drawingml/2006/main" noChangeAspect="1"/>
             </wp:cNvGraphicFramePr>
@@ -1707,6 +1637,67 @@
                   <pic:spPr>
                     <a:xfrm>
                       <a:off x="0" y="0"/>
+                      <a:ext cx="5731510" cy="3075305"/>
+                    </a:xfrm>
+                    <a:prstGeom prst="rect">
+                      <a:avLst/>
+                    </a:prstGeom>
+                  </pic:spPr>
+                </pic:pic>
+              </a:graphicData>
+            </a:graphic>
+          </wp:inline>
+        </w:drawing>
+      </w:r>
+    </w:p>
+    <w:p>
+      <w:pPr>
+        <w:rPr>
+          <w:lang w:val="pt-BR"/>
+        </w:rPr>
+      </w:pPr>
+    </w:p>
+    <w:p>
+      <w:pPr>
+        <w:rPr>
+          <w:lang w:val="pt-BR"/>
+        </w:rPr>
+      </w:pPr>
+    </w:p>
+    <w:p>
+      <w:pPr>
+        <w:rPr>
+          <w:lang w:val="pt-BR"/>
+        </w:rPr>
+      </w:pPr>
+      <w:r>
+        <w:rPr>
+          <w:noProof/>
+        </w:rPr>
+        <w:drawing>
+          <wp:inline distT="0" distB="0" distL="0" distR="0" wp14:anchorId="78EB1628" wp14:editId="44BAD9E6">
+            <wp:extent cx="5731510" cy="1180465"/>
+            <wp:effectExtent l="0" t="0" r="2540" b="635"/>
+            <wp:docPr id="13" name="Picture 13"/>
+            <wp:cNvGraphicFramePr>
+              <a:graphicFrameLocks xmlns:a="http://schemas.openxmlformats.org/drawingml/2006/main" noChangeAspect="1"/>
+            </wp:cNvGraphicFramePr>
+            <a:graphic xmlns:a="http://schemas.openxmlformats.org/drawingml/2006/main">
+              <a:graphicData uri="http://schemas.openxmlformats.org/drawingml/2006/picture">
+                <pic:pic xmlns:pic="http://schemas.openxmlformats.org/drawingml/2006/picture">
+                  <pic:nvPicPr>
+                    <pic:cNvPr id="1" name=""/>
+                    <pic:cNvPicPr/>
+                  </pic:nvPicPr>
+                  <pic:blipFill>
+                    <a:blip r:embed="rId29"/>
+                    <a:stretch>
+                      <a:fillRect/>
+                    </a:stretch>
+                  </pic:blipFill>
+                  <pic:spPr>
+                    <a:xfrm>
+                      <a:off x="0" y="0"/>
                       <a:ext cx="5731510" cy="1180465"/>
                     </a:xfrm>
                     <a:prstGeom prst="rect">
@@ -1719,8 +1710,82 @@
           </wp:inline>
         </w:drawing>
       </w:r>
+    </w:p>
+    <w:p>
+      <w:pPr>
+        <w:rPr>
+          <w:lang w:val="pt-BR"/>
+        </w:rPr>
+      </w:pPr>
+    </w:p>
+    <w:p>
+      <w:pPr>
+        <w:rPr>
+          <w:lang w:val="pt-BR"/>
+        </w:rPr>
+      </w:pPr>
+      <w:r>
+        <w:rPr>
+          <w:lang w:val="pt-BR"/>
+        </w:rPr>
+        <w:t>S</w:t>
+      </w:r>
+      <w:r>
+        <w:rPr>
+          <w:lang w:val="pt-BR"/>
+        </w:rPr>
+        <w:t>wagger</w:t>
+      </w:r>
+    </w:p>
+    <w:p>
+      <w:pPr>
+        <w:rPr>
+          <w:lang w:val="pt-BR"/>
+        </w:rPr>
+      </w:pPr>
+      <w:hyperlink r:id="rId30" w:history="1">
+        <w:r>
+          <w:rPr>
+            <w:rStyle w:val="Hyperlink"/>
+            <w:lang w:val="pt-BR"/>
+          </w:rPr>
+          <w:t>https://mycareer-api.herokuapp.com/swagger-ui.html</w:t>
+        </w:r>
+      </w:hyperlink>
+      <w:r>
+        <w:rPr>
+          <w:lang w:val="pt-BR"/>
+        </w:rPr>
+        <w:t xml:space="preserve"> </w:t>
+      </w:r>
+    </w:p>
+    <w:p>
+      <w:pPr>
+        <w:rPr>
+          <w:lang w:val="pt-BR"/>
+        </w:rPr>
+      </w:pPr>
+      <w:r>
+        <w:rPr>
+          <w:lang w:val="pt-BR"/>
+        </w:rPr>
+        <w:t>Ref:</w:t>
+      </w:r>
       <w:bookmarkStart w:id="0" w:name="_GoBack"/>
       <w:bookmarkEnd w:id="0"/>
+    </w:p>
+    <w:p>
+      <w:pPr>
+        <w:rPr>
+          <w:lang w:val="pt-BR"/>
+        </w:rPr>
+      </w:pPr>
+      <w:r>
+        <w:rPr>
+          <w:lang w:val="pt-BR"/>
+        </w:rPr>
+        <w:t>http://www.baeldung.com/swagger-2-documentation-for-spring-rest-api</w:t>
+      </w:r>
     </w:p>
     <w:sectPr>
       <w:pgSz w:w="11906" w:h="16838"/>

</xml_diff>

<commit_message>
Update the dissertation file
</commit_message>
<xml_diff>
--- a/Dissertation/Dissertation Portuguese.docx
+++ b/Dissertation/Dissertation Portuguese.docx
@@ -287,6 +287,15 @@
           <w:lang w:val="pt-BR"/>
         </w:rPr>
       </w:pPr>
+      <w:bookmarkStart w:id="0" w:name="_GoBack"/>
+      <w:bookmarkEnd w:id="0"/>
+    </w:p>
+    <w:p>
+      <w:pPr>
+        <w:rPr>
+          <w:lang w:val="pt-BR"/>
+        </w:rPr>
+      </w:pPr>
     </w:p>
     <w:p>
       <w:pPr>
@@ -314,8 +323,13 @@
     </w:p>
     <w:p>
       <w:r>
-        <w:t>Deploy WebJobs</w:t>
-      </w:r>
+        <w:t xml:space="preserve">Deploy </w:t>
+      </w:r>
+      <w:proofErr w:type="spellStart"/>
+      <w:r>
+        <w:t>WebJobs</w:t>
+      </w:r>
+      <w:proofErr w:type="spellEnd"/>
     </w:p>
     <w:p>
       <w:hyperlink r:id="rId4" w:history="1">
@@ -1116,8 +1130,6 @@
           <w:lang w:val="pt-BR"/>
         </w:rPr>
       </w:pPr>
-      <w:bookmarkStart w:id="0" w:name="_GoBack"/>
-      <w:bookmarkEnd w:id="0"/>
     </w:p>
     <w:sectPr>
       <w:pgSz w:w="11906" w:h="16838"/>

</xml_diff>

<commit_message>
Dissertation: Front end - Admin
</commit_message>
<xml_diff>
--- a/Dissertation/Dissertation Portuguese.docx
+++ b/Dissertation/Dissertation Portuguese.docx
@@ -8,54 +8,94 @@
           <w:lang w:val="pt-BR"/>
         </w:rPr>
       </w:pPr>
-      <w:r>
-        <w:rPr>
-          <w:lang w:val="pt-BR"/>
-        </w:rPr>
-        <w:t xml:space="preserve">Uma vez configurado todo o </w:t>
+      <w:bookmarkStart w:id="0" w:name="_GoBack"/>
+      <w:r>
+        <w:rPr>
+          <w:lang w:val="pt-BR"/>
+        </w:rPr>
+        <w:t xml:space="preserve">Uma vez que o utilizador esteja </w:t>
       </w:r>
       <w:proofErr w:type="spellStart"/>
       <w:r>
         <w:rPr>
           <w:lang w:val="pt-BR"/>
         </w:rPr>
-        <w:t>envioremente</w:t>
+        <w:t>logado</w:t>
       </w:r>
       <w:proofErr w:type="spellEnd"/>
       <w:r>
         <w:rPr>
           <w:lang w:val="pt-BR"/>
         </w:rPr>
-        <w:t xml:space="preserve"> do </w:t>
-      </w:r>
-      <w:proofErr w:type="spellStart"/>
-      <w:r>
-        <w:rPr>
-          <w:lang w:val="pt-BR"/>
-        </w:rPr>
-        <w:t>systema</w:t>
-      </w:r>
-      <w:proofErr w:type="spellEnd"/>
-      <w:r>
-        <w:rPr>
-          <w:lang w:val="pt-BR"/>
-        </w:rPr>
-        <w:t xml:space="preserve">, resta somente seguir os passos de instalação do </w:t>
-      </w:r>
-      <w:proofErr w:type="spellStart"/>
-      <w:r>
-        <w:rPr>
-          <w:lang w:val="pt-BR"/>
-        </w:rPr>
-        <w:t>Joomla</w:t>
-      </w:r>
-      <w:proofErr w:type="spellEnd"/>
-      <w:r>
-        <w:rPr>
-          <w:lang w:val="pt-BR"/>
-        </w:rPr>
-        <w:t>.</w:t>
-      </w:r>
+        <w:t>, o administrador terá acesso ao dashboard do sistema, no qual estará disponível:</w:t>
+      </w:r>
+    </w:p>
+    <w:p>
+      <w:pPr>
+        <w:rPr>
+          <w:lang w:val="pt-BR"/>
+        </w:rPr>
+      </w:pPr>
+      <w:r>
+        <w:rPr>
+          <w:lang w:val="pt-BR"/>
+        </w:rPr>
+        <w:t>Agendo de entrevistas e compromissos;</w:t>
+      </w:r>
+    </w:p>
+    <w:p>
+      <w:pPr>
+        <w:rPr>
+          <w:lang w:val="pt-BR"/>
+        </w:rPr>
+      </w:pPr>
+      <w:r>
+        <w:rPr>
+          <w:lang w:val="pt-BR"/>
+        </w:rPr>
+        <w:t>Total de aplicantes e aplicantes novos;</w:t>
+      </w:r>
+    </w:p>
+    <w:p>
+      <w:pPr>
+        <w:rPr>
+          <w:lang w:val="pt-BR"/>
+        </w:rPr>
+      </w:pPr>
+      <w:r>
+        <w:rPr>
+          <w:lang w:val="pt-BR"/>
+        </w:rPr>
+        <w:t>Total de Trabalhos publicados no sistema;</w:t>
+      </w:r>
+    </w:p>
+    <w:p>
+      <w:pPr>
+        <w:rPr>
+          <w:lang w:val="pt-BR"/>
+        </w:rPr>
+      </w:pPr>
+      <w:r>
+        <w:rPr>
+          <w:lang w:val="pt-BR"/>
+        </w:rPr>
+        <w:t>Acesos a barra de menu do sistema.</w:t>
+      </w:r>
+    </w:p>
+    <w:bookmarkEnd w:id="0"/>
+    <w:p>
+      <w:pPr>
+        <w:rPr>
+          <w:lang w:val="pt-BR"/>
+        </w:rPr>
+      </w:pPr>
+    </w:p>
+    <w:p>
+      <w:pPr>
+        <w:rPr>
+          <w:lang w:val="pt-BR"/>
+        </w:rPr>
+      </w:pPr>
     </w:p>
     <w:p>
       <w:pPr>
@@ -273,6 +313,7 @@
         <w:rPr>
           <w:noProof/>
         </w:rPr>
+        <w:lastRenderedPageBreak/>
         <w:drawing>
           <wp:inline distT="0" distB="0" distL="0" distR="0" wp14:anchorId="0FED7A9E" wp14:editId="2804AAA9">
             <wp:extent cx="1871507" cy="2199503"/>
@@ -393,6 +434,7 @@
         <w:rPr>
           <w:noProof/>
         </w:rPr>
+        <w:lastRenderedPageBreak/>
         <w:drawing>
           <wp:inline distT="0" distB="0" distL="0" distR="0" wp14:anchorId="411BAC33" wp14:editId="3F8AF7EF">
             <wp:extent cx="5731510" cy="4750435"/>
@@ -447,7 +489,6 @@
         <w:rPr>
           <w:noProof/>
         </w:rPr>
-        <w:lastRenderedPageBreak/>
         <w:drawing>
           <wp:inline distT="0" distB="0" distL="0" distR="0" wp14:anchorId="2017CEB3" wp14:editId="53937C42">
             <wp:extent cx="5731510" cy="658495"/>
@@ -683,6 +724,7 @@
         <w:rPr>
           <w:noProof/>
         </w:rPr>
+        <w:lastRenderedPageBreak/>
         <w:drawing>
           <wp:inline distT="0" distB="0" distL="0" distR="0" wp14:anchorId="66130598" wp14:editId="2700AA3A">
             <wp:extent cx="5731510" cy="3075305"/>
@@ -719,8 +761,6 @@
           </wp:inline>
         </w:drawing>
       </w:r>
-      <w:bookmarkStart w:id="0" w:name="_GoBack"/>
-      <w:bookmarkEnd w:id="0"/>
     </w:p>
     <w:p>
       <w:pPr>
@@ -1295,6 +1335,7 @@
   <w:style w:type="character" w:default="1" w:styleId="DefaultParagraphFont">
     <w:name w:val="Default Paragraph Font"/>
     <w:uiPriority w:val="1"/>
+    <w:semiHidden/>
     <w:unhideWhenUsed/>
   </w:style>
   <w:style w:type="table" w:default="1" w:styleId="TableNormal">

</xml_diff>